<commit_message>
Working some more on the code and adding to the manuscript around the block cholesky factorization, and fixing the definition of Q_prior
</commit_message>
<xml_diff>
--- a/docs/index.docx
+++ b/docs/index.docx
@@ -71,7 +71,7 @@
         <w:pStyle w:val="Date"/>
       </w:pPr>
       <w:r>
-        <w:t xml:space="preserve">2024-10-10</w:t>
+        <w:t xml:space="preserve">2024-10-13</w:t>
       </w:r>
     </w:p>
     <w:bookmarkStart w:id="23" w:name="introduction"/>
@@ -4083,281 +4083,352 @@
           <m:jc m:val="center"/>
         </m:oMathParaPr>
         <m:oMath>
-          <m:sSub>
-            <m:e>
-              <m:r>
-                <m:t>Q</m:t>
-              </m:r>
-            </m:e>
-            <m:sub>
-              <m:r>
-                <m:rPr>
-                  <m:nor/>
-                  <m:sty m:val="p"/>
-                </m:rPr>
-                <m:t>prior</m:t>
-              </m:r>
-            </m:sub>
-          </m:sSub>
-          <m:r>
-            <m:rPr>
-              <m:sty m:val="p"/>
-            </m:rPr>
-            <m:t>=</m:t>
-          </m:r>
-          <m:d>
-            <m:dPr>
-              <m:begChr m:val="["/>
-              <m:endChr m:val="]"/>
-              <m:sepChr m:val=""/>
-              <m:grow/>
-            </m:dPr>
-            <m:e>
-              <m:m>
-                <m:mPr>
-                  <m:baseJc m:val="center"/>
-                  <m:plcHide m:val="on"/>
-                  <m:mcs>
-                    <m:mc>
-                      <m:mcPr>
-                        <m:mcJc m:val="center"/>
-                        <m:count m:val="1"/>
-                      </m:mcPr>
-                    </m:mc>
-                    <m:mc>
-                      <m:mcPr>
-                        <m:mcJc m:val="center"/>
-                        <m:count m:val="1"/>
-                      </m:mcPr>
-                    </m:mc>
-                    <m:mc>
-                      <m:mcPr>
-                        <m:mcJc m:val="center"/>
-                        <m:count m:val="1"/>
-                      </m:mcPr>
-                    </m:mc>
-                    <m:mc>
-                      <m:mcPr>
-                        <m:mcJc m:val="center"/>
-                        <m:count m:val="1"/>
-                      </m:mcPr>
-                    </m:mc>
-                    <m:mc>
-                      <m:mcPr>
-                        <m:mcJc m:val="center"/>
-                        <m:count m:val="1"/>
-                      </m:mcPr>
-                    </m:mc>
-                    <m:mc>
-                      <m:mcPr>
-                        <m:mcJc m:val="center"/>
-                        <m:count m:val="1"/>
-                      </m:mcPr>
-                    </m:mc>
-                    <m:mc>
-                      <m:mcPr>
-                        <m:mcJc m:val="center"/>
-                        <m:count m:val="1"/>
-                      </m:mcPr>
-                    </m:mc>
-                  </m:mcs>
-                </m:mPr>
-                <m:mr>
+          <m:m>
+            <m:mPr>
+              <m:baseJc m:val="center"/>
+              <m:plcHide m:val="on"/>
+              <m:mcs>
+                <m:mc>
+                  <m:mcPr>
+                    <m:mcJc m:val="right"/>
+                    <m:count m:val="1"/>
+                  </m:mcPr>
+                </m:mc>
+                <m:mc>
+                  <m:mcPr>
+                    <m:mcJc m:val="left"/>
+                    <m:count m:val="1"/>
+                  </m:mcPr>
+                </m:mc>
+              </m:mcs>
+            </m:mPr>
+            <m:mr>
+              <m:e>
+                <m:sSub>
                   <m:e>
                     <m:r>
-                      <m:t>2</m:t>
+                      <m:t>Q</m:t>
                     </m:r>
                   </m:e>
-                  <m:e>
+                  <m:sub>
                     <m:r>
                       <m:rPr>
+                        <m:nor/>
                         <m:sty m:val="p"/>
                       </m:rPr>
-                      <m:t>−</m:t>
+                      <m:t>prior</m:t>
                     </m:r>
-                    <m:r>
-                      <m:t>1</m:t>
-                    </m:r>
+                  </m:sub>
+                </m:sSub>
+              </m:e>
+              <m:e>
+                <m:r>
+                  <m:rPr>
+                    <m:sty m:val="p"/>
+                  </m:rPr>
+                  <m:t>=</m:t>
+                </m:r>
+                <m:r>
+                  <m:t>I</m:t>
+                </m:r>
+                <m:r>
+                  <m:rPr>
+                    <m:sty m:val="p"/>
+                  </m:rPr>
+                  <m:t>⊗</m:t>
+                </m:r>
+                <m:r>
+                  <m:t>R</m:t>
+                </m:r>
+                <m:r>
+                  <m:rPr>
+                    <m:sty m:val="p"/>
+                  </m:rPr>
+                  <m:t>+</m:t>
+                </m:r>
+                <m:r>
+                  <m:t>R</m:t>
+                </m:r>
+                <m:r>
+                  <m:rPr>
+                    <m:sty m:val="p"/>
+                  </m:rPr>
+                  <m:t>⊗</m:t>
+                </m:r>
+                <m:r>
+                  <m:t>I</m:t>
+                </m:r>
+              </m:e>
+            </m:mr>
+            <m:mr>
+              <m:e>
+                <m:r>
+                  <m:t>R</m:t>
+                </m:r>
+              </m:e>
+              <m:e>
+                <m:r>
+                  <m:rPr>
+                    <m:sty m:val="p"/>
+                  </m:rPr>
+                  <m:t>=</m:t>
+                </m:r>
+                <m:d>
+                  <m:dPr>
+                    <m:begChr m:val="["/>
+                    <m:endChr m:val="]"/>
+                    <m:sepChr m:val=""/>
+                    <m:grow/>
+                  </m:dPr>
+                  <m:e>
+                    <m:m>
+                      <m:mPr>
+                        <m:baseJc m:val="center"/>
+                        <m:plcHide m:val="on"/>
+                        <m:mcs>
+                          <m:mc>
+                            <m:mcPr>
+                              <m:mcJc m:val="center"/>
+                              <m:count m:val="1"/>
+                            </m:mcPr>
+                          </m:mc>
+                          <m:mc>
+                            <m:mcPr>
+                              <m:mcJc m:val="center"/>
+                              <m:count m:val="1"/>
+                            </m:mcPr>
+                          </m:mc>
+                          <m:mc>
+                            <m:mcPr>
+                              <m:mcJc m:val="center"/>
+                              <m:count m:val="1"/>
+                            </m:mcPr>
+                          </m:mc>
+                          <m:mc>
+                            <m:mcPr>
+                              <m:mcJc m:val="center"/>
+                              <m:count m:val="1"/>
+                            </m:mcPr>
+                          </m:mc>
+                          <m:mc>
+                            <m:mcPr>
+                              <m:mcJc m:val="center"/>
+                              <m:count m:val="1"/>
+                            </m:mcPr>
+                          </m:mc>
+                          <m:mc>
+                            <m:mcPr>
+                              <m:mcJc m:val="center"/>
+                              <m:count m:val="1"/>
+                            </m:mcPr>
+                          </m:mc>
+                          <m:mc>
+                            <m:mcPr>
+                              <m:mcJc m:val="center"/>
+                              <m:count m:val="1"/>
+                            </m:mcPr>
+                          </m:mc>
+                        </m:mcs>
+                      </m:mPr>
+                      <m:mr>
+                        <m:e>
+                          <m:r>
+                            <m:t>2</m:t>
+                          </m:r>
+                        </m:e>
+                        <m:e>
+                          <m:r>
+                            <m:rPr>
+                              <m:sty m:val="p"/>
+                            </m:rPr>
+                            <m:t>−</m:t>
+                          </m:r>
+                          <m:r>
+                            <m:t>1</m:t>
+                          </m:r>
+                        </m:e>
+                      </m:mr>
+                      <m:mr>
+                        <m:e>
+                          <m:r>
+                            <m:rPr>
+                              <m:sty m:val="p"/>
+                            </m:rPr>
+                            <m:t>−</m:t>
+                          </m:r>
+                          <m:r>
+                            <m:t>1</m:t>
+                          </m:r>
+                        </m:e>
+                        <m:e>
+                          <m:r>
+                            <m:t>2</m:t>
+                          </m:r>
+                        </m:e>
+                        <m:e>
+                          <m:r>
+                            <m:rPr>
+                              <m:sty m:val="p"/>
+                            </m:rPr>
+                            <m:t>−</m:t>
+                          </m:r>
+                          <m:r>
+                            <m:t>1</m:t>
+                          </m:r>
+                        </m:e>
+                      </m:mr>
+                      <m:mr>
+                        <m:e/>
+                        <m:e>
+                          <m:r>
+                            <m:rPr>
+                              <m:sty m:val="p"/>
+                            </m:rPr>
+                            <m:t>−</m:t>
+                          </m:r>
+                          <m:r>
+                            <m:t>1</m:t>
+                          </m:r>
+                        </m:e>
+                        <m:e>
+                          <m:r>
+                            <m:t>2</m:t>
+                          </m:r>
+                        </m:e>
+                        <m:e>
+                          <m:r>
+                            <m:rPr>
+                              <m:sty m:val="p"/>
+                            </m:rPr>
+                            <m:t>−</m:t>
+                          </m:r>
+                          <m:r>
+                            <m:t>1</m:t>
+                          </m:r>
+                        </m:e>
+                      </m:mr>
+                      <m:mr>
+                        <m:e/>
+                        <m:e/>
+                        <m:e>
+                          <m:r>
+                            <m:rPr>
+                              <m:sty m:val="p"/>
+                            </m:rPr>
+                            <m:t>⋮</m:t>
+                          </m:r>
+                        </m:e>
+                        <m:e>
+                          <m:r>
+                            <m:rPr>
+                              <m:sty m:val="p"/>
+                            </m:rPr>
+                            <m:t>⋮</m:t>
+                          </m:r>
+                        </m:e>
+                        <m:e>
+                          <m:r>
+                            <m:rPr>
+                              <m:sty m:val="p"/>
+                            </m:rPr>
+                            <m:t>⋮</m:t>
+                          </m:r>
+                        </m:e>
+                      </m:mr>
+                      <m:mr>
+                        <m:e/>
+                        <m:e/>
+                        <m:e/>
+                        <m:e>
+                          <m:r>
+                            <m:rPr>
+                              <m:sty m:val="p"/>
+                            </m:rPr>
+                            <m:t>−</m:t>
+                          </m:r>
+                          <m:r>
+                            <m:t>1</m:t>
+                          </m:r>
+                        </m:e>
+                        <m:e>
+                          <m:r>
+                            <m:t>2</m:t>
+                          </m:r>
+                        </m:e>
+                        <m:e>
+                          <m:r>
+                            <m:rPr>
+                              <m:sty m:val="p"/>
+                            </m:rPr>
+                            <m:t>−</m:t>
+                          </m:r>
+                          <m:r>
+                            <m:t>1</m:t>
+                          </m:r>
+                        </m:e>
+                      </m:mr>
+                      <m:mr>
+                        <m:e/>
+                        <m:e/>
+                        <m:e/>
+                        <m:e/>
+                        <m:e>
+                          <m:r>
+                            <m:rPr>
+                              <m:sty m:val="p"/>
+                            </m:rPr>
+                            <m:t>−</m:t>
+                          </m:r>
+                          <m:r>
+                            <m:t>1</m:t>
+                          </m:r>
+                        </m:e>
+                        <m:e>
+                          <m:r>
+                            <m:t>2</m:t>
+                          </m:r>
+                        </m:e>
+                        <m:e>
+                          <m:r>
+                            <m:rPr>
+                              <m:sty m:val="p"/>
+                            </m:rPr>
+                            <m:t>−</m:t>
+                          </m:r>
+                          <m:r>
+                            <m:t>1</m:t>
+                          </m:r>
+                        </m:e>
+                      </m:mr>
+                      <m:mr>
+                        <m:e/>
+                        <m:e/>
+                        <m:e/>
+                        <m:e/>
+                        <m:e/>
+                        <m:e>
+                          <m:r>
+                            <m:rPr>
+                              <m:sty m:val="p"/>
+                            </m:rPr>
+                            <m:t>−</m:t>
+                          </m:r>
+                          <m:r>
+                            <m:t>1</m:t>
+                          </m:r>
+                        </m:e>
+                        <m:e>
+                          <m:r>
+                            <m:t>2</m:t>
+                          </m:r>
+                        </m:e>
+                      </m:mr>
+                    </m:m>
                   </m:e>
-                </m:mr>
-                <m:mr>
-                  <m:e>
-                    <m:r>
-                      <m:rPr>
-                        <m:sty m:val="p"/>
-                      </m:rPr>
-                      <m:t>−</m:t>
-                    </m:r>
-                    <m:r>
-                      <m:t>1</m:t>
-                    </m:r>
-                  </m:e>
-                  <m:e>
-                    <m:r>
-                      <m:t>2</m:t>
-                    </m:r>
-                  </m:e>
-                  <m:e>
-                    <m:r>
-                      <m:rPr>
-                        <m:sty m:val="p"/>
-                      </m:rPr>
-                      <m:t>−</m:t>
-                    </m:r>
-                    <m:r>
-                      <m:t>1</m:t>
-                    </m:r>
-                  </m:e>
-                </m:mr>
-                <m:mr>
-                  <m:e/>
-                  <m:e>
-                    <m:r>
-                      <m:rPr>
-                        <m:sty m:val="p"/>
-                      </m:rPr>
-                      <m:t>−</m:t>
-                    </m:r>
-                    <m:r>
-                      <m:t>1</m:t>
-                    </m:r>
-                  </m:e>
-                  <m:e>
-                    <m:r>
-                      <m:t>2</m:t>
-                    </m:r>
-                  </m:e>
-                  <m:e>
-                    <m:r>
-                      <m:rPr>
-                        <m:sty m:val="p"/>
-                      </m:rPr>
-                      <m:t>−</m:t>
-                    </m:r>
-                    <m:r>
-                      <m:t>1</m:t>
-                    </m:r>
-                  </m:e>
-                </m:mr>
-                <m:mr>
-                  <m:e/>
-                  <m:e/>
-                  <m:e>
-                    <m:r>
-                      <m:rPr>
-                        <m:sty m:val="p"/>
-                      </m:rPr>
-                      <m:t>⋮</m:t>
-                    </m:r>
-                  </m:e>
-                  <m:e>
-                    <m:r>
-                      <m:rPr>
-                        <m:sty m:val="p"/>
-                      </m:rPr>
-                      <m:t>⋮</m:t>
-                    </m:r>
-                  </m:e>
-                  <m:e>
-                    <m:r>
-                      <m:rPr>
-                        <m:sty m:val="p"/>
-                      </m:rPr>
-                      <m:t>⋮</m:t>
-                    </m:r>
-                  </m:e>
-                </m:mr>
-                <m:mr>
-                  <m:e/>
-                  <m:e/>
-                  <m:e/>
-                  <m:e>
-                    <m:r>
-                      <m:rPr>
-                        <m:sty m:val="p"/>
-                      </m:rPr>
-                      <m:t>−</m:t>
-                    </m:r>
-                    <m:r>
-                      <m:t>1</m:t>
-                    </m:r>
-                  </m:e>
-                  <m:e>
-                    <m:r>
-                      <m:t>2</m:t>
-                    </m:r>
-                  </m:e>
-                  <m:e>
-                    <m:r>
-                      <m:rPr>
-                        <m:sty m:val="p"/>
-                      </m:rPr>
-                      <m:t>−</m:t>
-                    </m:r>
-                    <m:r>
-                      <m:t>1</m:t>
-                    </m:r>
-                  </m:e>
-                </m:mr>
-                <m:mr>
-                  <m:e/>
-                  <m:e/>
-                  <m:e/>
-                  <m:e/>
-                  <m:e>
-                    <m:r>
-                      <m:rPr>
-                        <m:sty m:val="p"/>
-                      </m:rPr>
-                      <m:t>−</m:t>
-                    </m:r>
-                    <m:r>
-                      <m:t>1</m:t>
-                    </m:r>
-                  </m:e>
-                  <m:e>
-                    <m:r>
-                      <m:t>2</m:t>
-                    </m:r>
-                  </m:e>
-                  <m:e>
-                    <m:r>
-                      <m:rPr>
-                        <m:sty m:val="p"/>
-                      </m:rPr>
-                      <m:t>−</m:t>
-                    </m:r>
-                    <m:r>
-                      <m:t>1</m:t>
-                    </m:r>
-                  </m:e>
-                </m:mr>
-                <m:mr>
-                  <m:e/>
-                  <m:e/>
-                  <m:e/>
-                  <m:e/>
-                  <m:e/>
-                  <m:e>
-                    <m:r>
-                      <m:rPr>
-                        <m:sty m:val="p"/>
-                      </m:rPr>
-                      <m:t>−</m:t>
-                    </m:r>
-                    <m:r>
-                      <m:t>1</m:t>
-                    </m:r>
-                  </m:e>
-                  <m:e>
-                    <m:r>
-                      <m:t>2</m:t>
-                    </m:r>
-                  </m:e>
-                </m:mr>
-              </m:m>
-            </m:e>
-          </m:d>
+                </m:d>
+              </m:e>
+            </m:mr>
+          </m:m>
         </m:oMath>
       </m:oMathPara>
     </w:p>
@@ -13231,7 +13302,82 @@
         </m:sSub>
       </m:oMath>
       <w:r>
-        <w:t xml:space="preserve">. We can thus calculate the Cholesky decomposition</w:t>
+        <w:t xml:space="preserve">.</w:t>
+      </w:r>
+    </w:p>
+    <w:p>
+      <w:pPr>
+        <w:pStyle w:val="BodyText"/>
+      </w:pPr>
+      <w:r>
+        <w:t xml:space="preserve">We want to calculate the Cholesky decomposition</w:t>
+      </w:r>
+      <w:r>
+        <w:t xml:space="preserve"> </w:t>
+      </w:r>
+      <m:oMath>
+        <m:sSub>
+          <m:e>
+            <m:r>
+              <m:t>Q</m:t>
+            </m:r>
+          </m:e>
+          <m:sub>
+            <m:r>
+              <m:rPr>
+                <m:nor/>
+                <m:sty m:val="p"/>
+              </m:rPr>
+              <m:t>post</m:t>
+            </m:r>
+          </m:sub>
+        </m:sSub>
+        <m:r>
+          <m:rPr>
+            <m:sty m:val="p"/>
+          </m:rPr>
+          <m:t>=</m:t>
+        </m:r>
+        <m:sSub>
+          <m:e>
+            <m:r>
+              <m:t>L</m:t>
+            </m:r>
+          </m:e>
+          <m:sub>
+            <m:r>
+              <m:rPr>
+                <m:nor/>
+                <m:sty m:val="p"/>
+              </m:rPr>
+              <m:t>post</m:t>
+            </m:r>
+          </m:sub>
+        </m:sSub>
+        <m:sSubSup>
+          <m:e>
+            <m:r>
+              <m:t>L</m:t>
+            </m:r>
+          </m:e>
+          <m:sub>
+            <m:r>
+              <m:rPr>
+                <m:nor/>
+                <m:sty m:val="p"/>
+              </m:rPr>
+              <m:t>post</m:t>
+            </m:r>
+          </m:sub>
+          <m:sup>
+            <m:r>
+              <m:t>T</m:t>
+            </m:r>
+          </m:sup>
+        </m:sSubSup>
+      </m:oMath>
+      <w:r>
+        <w:t xml:space="preserve">, where</w:t>
       </w:r>
     </w:p>
     <w:p>
@@ -13243,175 +13389,1955 @@
           <m:jc m:val="center"/>
         </m:oMathParaPr>
         <m:oMath>
-          <m:sSub>
-            <m:e>
-              <m:r>
-                <m:t>L</m:t>
-              </m:r>
-            </m:e>
-            <m:sub>
-              <m:r>
-                <m:rPr>
-                  <m:nor/>
-                  <m:sty m:val="p"/>
-                </m:rPr>
-                <m:t>post</m:t>
-              </m:r>
-            </m:sub>
-          </m:sSub>
-          <m:r>
-            <m:rPr>
-              <m:sty m:val="p"/>
-            </m:rPr>
-            <m:t>=</m:t>
-          </m:r>
-          <m:d>
-            <m:dPr>
-              <m:begChr m:val="["/>
-              <m:endChr m:val="]"/>
-              <m:sepChr m:val=""/>
-              <m:grow/>
-            </m:dPr>
-            <m:e>
-              <m:m>
-                <m:mPr>
-                  <m:baseJc m:val="center"/>
-                  <m:plcHide m:val="on"/>
-                  <m:mcs>
-                    <m:mc>
-                      <m:mcPr>
-                        <m:mcJc m:val="center"/>
-                        <m:count m:val="1"/>
-                      </m:mcPr>
-                    </m:mc>
-                    <m:mc>
-                      <m:mcPr>
-                        <m:mcJc m:val="center"/>
-                        <m:count m:val="1"/>
-                      </m:mcPr>
-                    </m:mc>
-                    <m:mc>
-                      <m:mcPr>
-                        <m:mcJc m:val="center"/>
-                        <m:count m:val="1"/>
-                      </m:mcPr>
-                    </m:mc>
-                  </m:mcs>
-                </m:mPr>
-                <m:mr>
-                  <m:e>
-                    <m:sSub>
-                      <m:e>
-                        <m:r>
-                          <m:t>L</m:t>
-                        </m:r>
-                      </m:e>
-                      <m:sub>
-                        <m:r>
-                          <m:t>11</m:t>
-                        </m:r>
-                      </m:sub>
-                    </m:sSub>
-                  </m:e>
+          <m:m>
+            <m:mPr>
+              <m:baseJc m:val="center"/>
+              <m:plcHide m:val="on"/>
+              <m:mcs>
+                <m:mc>
+                  <m:mcPr>
+                    <m:mcJc m:val="right"/>
+                    <m:count m:val="1"/>
+                  </m:mcPr>
+                </m:mc>
+                <m:mc>
+                  <m:mcPr>
+                    <m:mcJc m:val="left"/>
+                    <m:count m:val="1"/>
+                  </m:mcPr>
+                </m:mc>
+              </m:mcs>
+            </m:mPr>
+            <m:mr>
+              <m:e>
+                <m:sSub>
                   <m:e>
                     <m:r>
-                      <m:t>0</m:t>
+                      <m:t>Q</m:t>
                     </m:r>
                   </m:e>
+                  <m:sub>
+                    <m:r>
+                      <m:rPr>
+                        <m:nor/>
+                        <m:sty m:val="p"/>
+                      </m:rPr>
+                      <m:t>post</m:t>
+                    </m:r>
+                  </m:sub>
+                </m:sSub>
+              </m:e>
+              <m:e>
+                <m:r>
+                  <m:rPr>
+                    <m:sty m:val="p"/>
+                  </m:rPr>
+                  <m:t>=</m:t>
+                </m:r>
+                <m:d>
+                  <m:dPr>
+                    <m:begChr m:val="["/>
+                    <m:endChr m:val="]"/>
+                    <m:sepChr m:val=""/>
+                    <m:grow/>
+                  </m:dPr>
+                  <m:e>
+                    <m:m>
+                      <m:mPr>
+                        <m:baseJc m:val="center"/>
+                        <m:plcHide m:val="on"/>
+                        <m:mcs>
+                          <m:mc>
+                            <m:mcPr>
+                              <m:mcJc m:val="center"/>
+                              <m:count m:val="1"/>
+                            </m:mcPr>
+                          </m:mc>
+                          <m:mc>
+                            <m:mcPr>
+                              <m:mcJc m:val="center"/>
+                              <m:count m:val="1"/>
+                            </m:mcPr>
+                          </m:mc>
+                          <m:mc>
+                            <m:mcPr>
+                              <m:mcJc m:val="center"/>
+                              <m:count m:val="1"/>
+                            </m:mcPr>
+                          </m:mc>
+                        </m:mcs>
+                      </m:mPr>
+                      <m:mr>
+                        <m:e>
+                          <m:sSub>
+                            <m:e>
+                              <m:r>
+                                <m:t>Q</m:t>
+                              </m:r>
+                            </m:e>
+                            <m:sub>
+                              <m:r>
+                                <m:t>ψ</m:t>
+                              </m:r>
+                              <m:r>
+                                <m:t>ψ</m:t>
+                              </m:r>
+                            </m:sub>
+                          </m:sSub>
+                          <m:r>
+                            <m:rPr>
+                              <m:sty m:val="p"/>
+                            </m:rPr>
+                            <m:t>+</m:t>
+                          </m:r>
+                          <m:sSub>
+                            <m:e>
+                              <m:r>
+                                <m:t>τ</m:t>
+                              </m:r>
+                            </m:e>
+                            <m:sub>
+                              <m:r>
+                                <m:t>ψ</m:t>
+                              </m:r>
+                            </m:sub>
+                          </m:sSub>
+                          <m:sSub>
+                            <m:e>
+                              <m:r>
+                                <m:t>Q</m:t>
+                              </m:r>
+                            </m:e>
+                            <m:sub>
+                              <m:r>
+                                <m:rPr>
+                                  <m:nor/>
+                                  <m:sty m:val="p"/>
+                                </m:rPr>
+                                <m:t>prior</m:t>
+                              </m:r>
+                            </m:sub>
+                          </m:sSub>
+                        </m:e>
+                        <m:e>
+                          <m:sSub>
+                            <m:e>
+                              <m:r>
+                                <m:t>Q</m:t>
+                              </m:r>
+                            </m:e>
+                            <m:sub>
+                              <m:r>
+                                <m:t>ψ</m:t>
+                              </m:r>
+                              <m:r>
+                                <m:t>τ</m:t>
+                              </m:r>
+                            </m:sub>
+                          </m:sSub>
+                        </m:e>
+                        <m:e>
+                          <m:sSub>
+                            <m:e>
+                              <m:r>
+                                <m:t>Q</m:t>
+                              </m:r>
+                            </m:e>
+                            <m:sub>
+                              <m:r>
+                                <m:t>ψ</m:t>
+                              </m:r>
+                              <m:r>
+                                <m:t>ϕ</m:t>
+                              </m:r>
+                            </m:sub>
+                          </m:sSub>
+                        </m:e>
+                      </m:mr>
+                      <m:mr>
+                        <m:e>
+                          <m:sSub>
+                            <m:e>
+                              <m:r>
+                                <m:t>Q</m:t>
+                              </m:r>
+                            </m:e>
+                            <m:sub>
+                              <m:r>
+                                <m:t>τ</m:t>
+                              </m:r>
+                              <m:r>
+                                <m:t>ψ</m:t>
+                              </m:r>
+                            </m:sub>
+                          </m:sSub>
+                        </m:e>
+                        <m:e>
+                          <m:sSub>
+                            <m:e>
+                              <m:r>
+                                <m:t>Q</m:t>
+                              </m:r>
+                            </m:e>
+                            <m:sub>
+                              <m:r>
+                                <m:t>τ</m:t>
+                              </m:r>
+                              <m:r>
+                                <m:t>τ</m:t>
+                              </m:r>
+                            </m:sub>
+                          </m:sSub>
+                          <m:r>
+                            <m:rPr>
+                              <m:sty m:val="p"/>
+                            </m:rPr>
+                            <m:t>+</m:t>
+                          </m:r>
+                          <m:sSub>
+                            <m:e>
+                              <m:r>
+                                <m:t>τ</m:t>
+                              </m:r>
+                            </m:e>
+                            <m:sub>
+                              <m:r>
+                                <m:t>τ</m:t>
+                              </m:r>
+                            </m:sub>
+                          </m:sSub>
+                          <m:sSub>
+                            <m:e>
+                              <m:r>
+                                <m:t>Q</m:t>
+                              </m:r>
+                            </m:e>
+                            <m:sub>
+                              <m:r>
+                                <m:rPr>
+                                  <m:nor/>
+                                  <m:sty m:val="p"/>
+                                </m:rPr>
+                                <m:t>prior</m:t>
+                              </m:r>
+                            </m:sub>
+                          </m:sSub>
+                        </m:e>
+                        <m:e>
+                          <m:sSub>
+                            <m:e>
+                              <m:r>
+                                <m:t>Q</m:t>
+                              </m:r>
+                            </m:e>
+                            <m:sub>
+                              <m:r>
+                                <m:t>τ</m:t>
+                              </m:r>
+                              <m:r>
+                                <m:t>ϕ</m:t>
+                              </m:r>
+                            </m:sub>
+                          </m:sSub>
+                        </m:e>
+                      </m:mr>
+                      <m:mr>
+                        <m:e>
+                          <m:sSub>
+                            <m:e>
+                              <m:r>
+                                <m:t>Q</m:t>
+                              </m:r>
+                            </m:e>
+                            <m:sub>
+                              <m:r>
+                                <m:t>ϕ</m:t>
+                              </m:r>
+                              <m:r>
+                                <m:t>ψ</m:t>
+                              </m:r>
+                            </m:sub>
+                          </m:sSub>
+                        </m:e>
+                        <m:e>
+                          <m:sSub>
+                            <m:e>
+                              <m:r>
+                                <m:t>Q</m:t>
+                              </m:r>
+                            </m:e>
+                            <m:sub>
+                              <m:r>
+                                <m:t>ϕ</m:t>
+                              </m:r>
+                              <m:r>
+                                <m:t>τ</m:t>
+                              </m:r>
+                            </m:sub>
+                          </m:sSub>
+                        </m:e>
+                        <m:e>
+                          <m:sSub>
+                            <m:e>
+                              <m:r>
+                                <m:t>Q</m:t>
+                              </m:r>
+                            </m:e>
+                            <m:sub>
+                              <m:r>
+                                <m:t>ϕ</m:t>
+                              </m:r>
+                              <m:r>
+                                <m:t>ϕ</m:t>
+                              </m:r>
+                            </m:sub>
+                          </m:sSub>
+                          <m:r>
+                            <m:rPr>
+                              <m:sty m:val="p"/>
+                            </m:rPr>
+                            <m:t>+</m:t>
+                          </m:r>
+                          <m:sSub>
+                            <m:e>
+                              <m:r>
+                                <m:t>τ</m:t>
+                              </m:r>
+                            </m:e>
+                            <m:sub>
+                              <m:r>
+                                <m:t>ϕ</m:t>
+                              </m:r>
+                            </m:sub>
+                          </m:sSub>
+                          <m:sSub>
+                            <m:e>
+                              <m:r>
+                                <m:t>Q</m:t>
+                              </m:r>
+                            </m:e>
+                            <m:sub>
+                              <m:r>
+                                <m:rPr>
+                                  <m:nor/>
+                                  <m:sty m:val="p"/>
+                                </m:rPr>
+                                <m:t>prior</m:t>
+                              </m:r>
+                            </m:sub>
+                          </m:sSub>
+                          <m:r>
+                            <m:rPr>
+                              <m:sty m:val="p"/>
+                            </m:rPr>
+                            <m:t>,</m:t>
+                          </m:r>
+                        </m:e>
+                      </m:mr>
+                    </m:m>
+                  </m:e>
+                </m:d>
+              </m:e>
+            </m:mr>
+            <m:mr>
+              <m:e/>
+              <m:e>
+                <m:r>
+                  <m:rPr>
+                    <m:sty m:val="p"/>
+                  </m:rPr>
+                  <m:t>=</m:t>
+                </m:r>
+                <m:d>
+                  <m:dPr>
+                    <m:begChr m:val="["/>
+                    <m:endChr m:val="]"/>
+                    <m:sepChr m:val=""/>
+                    <m:grow/>
+                  </m:dPr>
+                  <m:e>
+                    <m:m>
+                      <m:mPr>
+                        <m:baseJc m:val="center"/>
+                        <m:plcHide m:val="on"/>
+                        <m:mcs>
+                          <m:mc>
+                            <m:mcPr>
+                              <m:mcJc m:val="center"/>
+                              <m:count m:val="1"/>
+                            </m:mcPr>
+                          </m:mc>
+                          <m:mc>
+                            <m:mcPr>
+                              <m:mcJc m:val="center"/>
+                              <m:count m:val="1"/>
+                            </m:mcPr>
+                          </m:mc>
+                          <m:mc>
+                            <m:mcPr>
+                              <m:mcJc m:val="center"/>
+                              <m:count m:val="1"/>
+                            </m:mcPr>
+                          </m:mc>
+                        </m:mcs>
+                      </m:mPr>
+                      <m:mr>
+                        <m:e>
+                          <m:sSub>
+                            <m:e>
+                              <m:r>
+                                <m:t>L</m:t>
+                              </m:r>
+                            </m:e>
+                            <m:sub>
+                              <m:r>
+                                <m:t>11</m:t>
+                              </m:r>
+                            </m:sub>
+                          </m:sSub>
+                        </m:e>
+                        <m:e>
+                          <m:r>
+                            <m:t>0</m:t>
+                          </m:r>
+                        </m:e>
+                        <m:e>
+                          <m:r>
+                            <m:t>0</m:t>
+                          </m:r>
+                        </m:e>
+                      </m:mr>
+                      <m:mr>
+                        <m:e>
+                          <m:sSub>
+                            <m:e>
+                              <m:r>
+                                <m:t>L</m:t>
+                              </m:r>
+                            </m:e>
+                            <m:sub>
+                              <m:r>
+                                <m:t>21</m:t>
+                              </m:r>
+                            </m:sub>
+                          </m:sSub>
+                        </m:e>
+                        <m:e>
+                          <m:sSub>
+                            <m:e>
+                              <m:r>
+                                <m:t>L</m:t>
+                              </m:r>
+                            </m:e>
+                            <m:sub>
+                              <m:r>
+                                <m:t>22</m:t>
+                              </m:r>
+                            </m:sub>
+                          </m:sSub>
+                        </m:e>
+                        <m:e>
+                          <m:r>
+                            <m:t>0</m:t>
+                          </m:r>
+                        </m:e>
+                      </m:mr>
+                      <m:mr>
+                        <m:e>
+                          <m:sSub>
+                            <m:e>
+                              <m:r>
+                                <m:t>L</m:t>
+                              </m:r>
+                            </m:e>
+                            <m:sub>
+                              <m:r>
+                                <m:t>31</m:t>
+                              </m:r>
+                            </m:sub>
+                          </m:sSub>
+                        </m:e>
+                        <m:e>
+                          <m:sSub>
+                            <m:e>
+                              <m:r>
+                                <m:t>L</m:t>
+                              </m:r>
+                            </m:e>
+                            <m:sub>
+                              <m:r>
+                                <m:t>32</m:t>
+                              </m:r>
+                            </m:sub>
+                          </m:sSub>
+                        </m:e>
+                        <m:e>
+                          <m:sSub>
+                            <m:e>
+                              <m:r>
+                                <m:t>L</m:t>
+                              </m:r>
+                            </m:e>
+                            <m:sub>
+                              <m:r>
+                                <m:t>33</m:t>
+                              </m:r>
+                            </m:sub>
+                          </m:sSub>
+                          <m:r>
+                            <m:rPr>
+                              <m:sty m:val="p"/>
+                            </m:rPr>
+                            <m:t>,</m:t>
+                          </m:r>
+                        </m:e>
+                      </m:mr>
+                    </m:m>
+                  </m:e>
+                </m:d>
+                <m:d>
+                  <m:dPr>
+                    <m:begChr m:val="["/>
+                    <m:endChr m:val="]"/>
+                    <m:sepChr m:val=""/>
+                    <m:grow/>
+                  </m:dPr>
+                  <m:e>
+                    <m:m>
+                      <m:mPr>
+                        <m:baseJc m:val="center"/>
+                        <m:plcHide m:val="on"/>
+                        <m:mcs>
+                          <m:mc>
+                            <m:mcPr>
+                              <m:mcJc m:val="center"/>
+                              <m:count m:val="1"/>
+                            </m:mcPr>
+                          </m:mc>
+                          <m:mc>
+                            <m:mcPr>
+                              <m:mcJc m:val="center"/>
+                              <m:count m:val="1"/>
+                            </m:mcPr>
+                          </m:mc>
+                          <m:mc>
+                            <m:mcPr>
+                              <m:mcJc m:val="center"/>
+                              <m:count m:val="1"/>
+                            </m:mcPr>
+                          </m:mc>
+                        </m:mcs>
+                      </m:mPr>
+                      <m:mr>
+                        <m:e>
+                          <m:sSub>
+                            <m:e>
+                              <m:r>
+                                <m:t>L</m:t>
+                              </m:r>
+                            </m:e>
+                            <m:sub>
+                              <m:r>
+                                <m:t>11</m:t>
+                              </m:r>
+                            </m:sub>
+                          </m:sSub>
+                        </m:e>
+                        <m:e>
+                          <m:sSubSup>
+                            <m:e>
+                              <m:r>
+                                <m:t>L</m:t>
+                              </m:r>
+                            </m:e>
+                            <m:sub>
+                              <m:r>
+                                <m:t>21</m:t>
+                              </m:r>
+                            </m:sub>
+                            <m:sup>
+                              <m:r>
+                                <m:t>T</m:t>
+                              </m:r>
+                            </m:sup>
+                          </m:sSubSup>
+                        </m:e>
+                        <m:e>
+                          <m:sSubSup>
+                            <m:e>
+                              <m:r>
+                                <m:t>L</m:t>
+                              </m:r>
+                            </m:e>
+                            <m:sub>
+                              <m:r>
+                                <m:t>31</m:t>
+                              </m:r>
+                            </m:sub>
+                            <m:sup>
+                              <m:r>
+                                <m:t>T</m:t>
+                              </m:r>
+                            </m:sup>
+                          </m:sSubSup>
+                        </m:e>
+                      </m:mr>
+                      <m:mr>
+                        <m:e>
+                          <m:r>
+                            <m:t>0</m:t>
+                          </m:r>
+                        </m:e>
+                        <m:e>
+                          <m:sSub>
+                            <m:e>
+                              <m:r>
+                                <m:t>L</m:t>
+                              </m:r>
+                            </m:e>
+                            <m:sub>
+                              <m:r>
+                                <m:t>22</m:t>
+                              </m:r>
+                            </m:sub>
+                          </m:sSub>
+                        </m:e>
+                        <m:e>
+                          <m:sSubSup>
+                            <m:e>
+                              <m:r>
+                                <m:t>L</m:t>
+                              </m:r>
+                            </m:e>
+                            <m:sub>
+                              <m:r>
+                                <m:t>32</m:t>
+                              </m:r>
+                            </m:sub>
+                            <m:sup>
+                              <m:r>
+                                <m:t>T</m:t>
+                              </m:r>
+                            </m:sup>
+                          </m:sSubSup>
+                        </m:e>
+                      </m:mr>
+                      <m:mr>
+                        <m:e>
+                          <m:r>
+                            <m:t>0</m:t>
+                          </m:r>
+                        </m:e>
+                        <m:e>
+                          <m:r>
+                            <m:t>0</m:t>
+                          </m:r>
+                        </m:e>
+                        <m:e>
+                          <m:sSub>
+                            <m:e>
+                              <m:r>
+                                <m:t>L</m:t>
+                              </m:r>
+                            </m:e>
+                            <m:sub>
+                              <m:r>
+                                <m:t>33</m:t>
+                              </m:r>
+                            </m:sub>
+                          </m:sSub>
+                          <m:r>
+                            <m:rPr>
+                              <m:sty m:val="p"/>
+                            </m:rPr>
+                            <m:t>,</m:t>
+                          </m:r>
+                        </m:e>
+                      </m:mr>
+                    </m:m>
+                  </m:e>
+                </m:d>
+              </m:e>
+            </m:mr>
+            <m:mr>
+              <m:e/>
+              <m:e>
+                <m:r>
+                  <m:rPr>
+                    <m:sty m:val="p"/>
+                  </m:rPr>
+                  <m:t>=</m:t>
+                </m:r>
+                <m:d>
+                  <m:dPr>
+                    <m:begChr m:val="["/>
+                    <m:endChr m:val="]"/>
+                    <m:sepChr m:val=""/>
+                    <m:grow/>
+                  </m:dPr>
+                  <m:e>
+                    <m:m>
+                      <m:mPr>
+                        <m:baseJc m:val="center"/>
+                        <m:plcHide m:val="on"/>
+                        <m:mcs>
+                          <m:mc>
+                            <m:mcPr>
+                              <m:mcJc m:val="center"/>
+                              <m:count m:val="1"/>
+                            </m:mcPr>
+                          </m:mc>
+                          <m:mc>
+                            <m:mcPr>
+                              <m:mcJc m:val="center"/>
+                              <m:count m:val="1"/>
+                            </m:mcPr>
+                          </m:mc>
+                          <m:mc>
+                            <m:mcPr>
+                              <m:mcJc m:val="center"/>
+                              <m:count m:val="1"/>
+                            </m:mcPr>
+                          </m:mc>
+                        </m:mcs>
+                      </m:mPr>
+                      <m:mr>
+                        <m:e>
+                          <m:sSub>
+                            <m:e>
+                              <m:r>
+                                <m:t>L</m:t>
+                              </m:r>
+                            </m:e>
+                            <m:sub>
+                              <m:r>
+                                <m:t>11</m:t>
+                              </m:r>
+                            </m:sub>
+                          </m:sSub>
+                          <m:sSubSup>
+                            <m:e>
+                              <m:r>
+                                <m:t>L</m:t>
+                              </m:r>
+                            </m:e>
+                            <m:sub>
+                              <m:r>
+                                <m:t>11</m:t>
+                              </m:r>
+                            </m:sub>
+                            <m:sup>
+                              <m:r>
+                                <m:t>T</m:t>
+                              </m:r>
+                            </m:sup>
+                          </m:sSubSup>
+                        </m:e>
+                        <m:e>
+                          <m:sSub>
+                            <m:e>
+                              <m:r>
+                                <m:t>L</m:t>
+                              </m:r>
+                            </m:e>
+                            <m:sub>
+                              <m:r>
+                                <m:t>11</m:t>
+                              </m:r>
+                            </m:sub>
+                          </m:sSub>
+                          <m:sSubSup>
+                            <m:e>
+                              <m:r>
+                                <m:t>L</m:t>
+                              </m:r>
+                            </m:e>
+                            <m:sub>
+                              <m:r>
+                                <m:t>21</m:t>
+                              </m:r>
+                            </m:sub>
+                            <m:sup>
+                              <m:r>
+                                <m:t>T</m:t>
+                              </m:r>
+                            </m:sup>
+                          </m:sSubSup>
+                        </m:e>
+                        <m:e>
+                          <m:sSub>
+                            <m:e>
+                              <m:r>
+                                <m:t>L</m:t>
+                              </m:r>
+                            </m:e>
+                            <m:sub>
+                              <m:r>
+                                <m:t>11</m:t>
+                              </m:r>
+                            </m:sub>
+                          </m:sSub>
+                          <m:sSubSup>
+                            <m:e>
+                              <m:r>
+                                <m:t>L</m:t>
+                              </m:r>
+                            </m:e>
+                            <m:sub>
+                              <m:r>
+                                <m:t>31</m:t>
+                              </m:r>
+                            </m:sub>
+                            <m:sup>
+                              <m:r>
+                                <m:t>T</m:t>
+                              </m:r>
+                            </m:sup>
+                          </m:sSubSup>
+                        </m:e>
+                      </m:mr>
+                      <m:mr>
+                        <m:e>
+                          <m:sSub>
+                            <m:e>
+                              <m:r>
+                                <m:t>L</m:t>
+                              </m:r>
+                            </m:e>
+                            <m:sub>
+                              <m:r>
+                                <m:t>21</m:t>
+                              </m:r>
+                            </m:sub>
+                          </m:sSub>
+                          <m:sSubSup>
+                            <m:e>
+                              <m:r>
+                                <m:t>L</m:t>
+                              </m:r>
+                            </m:e>
+                            <m:sub>
+                              <m:r>
+                                <m:t>11</m:t>
+                              </m:r>
+                            </m:sub>
+                            <m:sup>
+                              <m:r>
+                                <m:t>T</m:t>
+                              </m:r>
+                            </m:sup>
+                          </m:sSubSup>
+                        </m:e>
+                        <m:e>
+                          <m:sSub>
+                            <m:e>
+                              <m:r>
+                                <m:t>L</m:t>
+                              </m:r>
+                            </m:e>
+                            <m:sub>
+                              <m:r>
+                                <m:t>21</m:t>
+                              </m:r>
+                            </m:sub>
+                          </m:sSub>
+                          <m:sSubSup>
+                            <m:e>
+                              <m:r>
+                                <m:t>L</m:t>
+                              </m:r>
+                            </m:e>
+                            <m:sub>
+                              <m:r>
+                                <m:t>21</m:t>
+                              </m:r>
+                            </m:sub>
+                            <m:sup>
+                              <m:r>
+                                <m:t>T</m:t>
+                              </m:r>
+                            </m:sup>
+                          </m:sSubSup>
+                          <m:r>
+                            <m:rPr>
+                              <m:sty m:val="p"/>
+                            </m:rPr>
+                            <m:t>+</m:t>
+                          </m:r>
+                          <m:sSub>
+                            <m:e>
+                              <m:r>
+                                <m:t>L</m:t>
+                              </m:r>
+                            </m:e>
+                            <m:sub>
+                              <m:r>
+                                <m:t>22</m:t>
+                              </m:r>
+                            </m:sub>
+                          </m:sSub>
+                          <m:sSubSup>
+                            <m:e>
+                              <m:r>
+                                <m:t>L</m:t>
+                              </m:r>
+                            </m:e>
+                            <m:sub>
+                              <m:r>
+                                <m:t>22</m:t>
+                              </m:r>
+                            </m:sub>
+                            <m:sup>
+                              <m:r>
+                                <m:t>T</m:t>
+                              </m:r>
+                            </m:sup>
+                          </m:sSubSup>
+                        </m:e>
+                        <m:e>
+                          <m:sSub>
+                            <m:e>
+                              <m:r>
+                                <m:t>L</m:t>
+                              </m:r>
+                            </m:e>
+                            <m:sub>
+                              <m:r>
+                                <m:t>21</m:t>
+                              </m:r>
+                            </m:sub>
+                          </m:sSub>
+                          <m:sSub>
+                            <m:e>
+                              <m:r>
+                                <m:t>L</m:t>
+                              </m:r>
+                            </m:e>
+                            <m:sub>
+                              <m:r>
+                                <m:t>31</m:t>
+                              </m:r>
+                            </m:sub>
+                          </m:sSub>
+                          <m:r>
+                            <m:rPr>
+                              <m:sty m:val="p"/>
+                            </m:rPr>
+                            <m:t>+</m:t>
+                          </m:r>
+                          <m:sSub>
+                            <m:e>
+                              <m:r>
+                                <m:t>L</m:t>
+                              </m:r>
+                            </m:e>
+                            <m:sub>
+                              <m:r>
+                                <m:t>22</m:t>
+                              </m:r>
+                            </m:sub>
+                          </m:sSub>
+                          <m:sSubSup>
+                            <m:e>
+                              <m:r>
+                                <m:t>L</m:t>
+                              </m:r>
+                            </m:e>
+                            <m:sub>
+                              <m:r>
+                                <m:t>32</m:t>
+                              </m:r>
+                            </m:sub>
+                            <m:sup>
+                              <m:r>
+                                <m:t>T</m:t>
+                              </m:r>
+                            </m:sup>
+                          </m:sSubSup>
+                        </m:e>
+                      </m:mr>
+                      <m:mr>
+                        <m:e>
+                          <m:sSub>
+                            <m:e>
+                              <m:r>
+                                <m:t>L</m:t>
+                              </m:r>
+                            </m:e>
+                            <m:sub>
+                              <m:r>
+                                <m:t>31</m:t>
+                              </m:r>
+                            </m:sub>
+                          </m:sSub>
+                          <m:sSubSup>
+                            <m:e>
+                              <m:r>
+                                <m:t>L</m:t>
+                              </m:r>
+                            </m:e>
+                            <m:sub>
+                              <m:r>
+                                <m:t>11</m:t>
+                              </m:r>
+                            </m:sub>
+                            <m:sup>
+                              <m:r>
+                                <m:t>T</m:t>
+                              </m:r>
+                            </m:sup>
+                          </m:sSubSup>
+                        </m:e>
+                        <m:e>
+                          <m:sSub>
+                            <m:e>
+                              <m:r>
+                                <m:t>L</m:t>
+                              </m:r>
+                            </m:e>
+                            <m:sub>
+                              <m:r>
+                                <m:t>31</m:t>
+                              </m:r>
+                            </m:sub>
+                          </m:sSub>
+                          <m:sSubSup>
+                            <m:e>
+                              <m:r>
+                                <m:t>L</m:t>
+                              </m:r>
+                            </m:e>
+                            <m:sub>
+                              <m:r>
+                                <m:t>21</m:t>
+                              </m:r>
+                            </m:sub>
+                            <m:sup>
+                              <m:r>
+                                <m:t>T</m:t>
+                              </m:r>
+                            </m:sup>
+                          </m:sSubSup>
+                          <m:r>
+                            <m:rPr>
+                              <m:sty m:val="p"/>
+                            </m:rPr>
+                            <m:t>+</m:t>
+                          </m:r>
+                          <m:sSub>
+                            <m:e>
+                              <m:r>
+                                <m:t>L</m:t>
+                              </m:r>
+                            </m:e>
+                            <m:sub>
+                              <m:r>
+                                <m:t>32</m:t>
+                              </m:r>
+                            </m:sub>
+                          </m:sSub>
+                          <m:sSubSup>
+                            <m:e>
+                              <m:r>
+                                <m:t>L</m:t>
+                              </m:r>
+                            </m:e>
+                            <m:sub>
+                              <m:r>
+                                <m:t>22</m:t>
+                              </m:r>
+                            </m:sub>
+                            <m:sup>
+                              <m:r>
+                                <m:t>T</m:t>
+                              </m:r>
+                            </m:sup>
+                          </m:sSubSup>
+                        </m:e>
+                        <m:e>
+                          <m:sSub>
+                            <m:e>
+                              <m:r>
+                                <m:t>L</m:t>
+                              </m:r>
+                            </m:e>
+                            <m:sub>
+                              <m:r>
+                                <m:t>31</m:t>
+                              </m:r>
+                            </m:sub>
+                          </m:sSub>
+                          <m:sSubSup>
+                            <m:e>
+                              <m:r>
+                                <m:t>L</m:t>
+                              </m:r>
+                            </m:e>
+                            <m:sub>
+                              <m:r>
+                                <m:t>31</m:t>
+                              </m:r>
+                            </m:sub>
+                            <m:sup>
+                              <m:r>
+                                <m:t>T</m:t>
+                              </m:r>
+                            </m:sup>
+                          </m:sSubSup>
+                          <m:r>
+                            <m:rPr>
+                              <m:sty m:val="p"/>
+                            </m:rPr>
+                            <m:t>+</m:t>
+                          </m:r>
+                          <m:sSub>
+                            <m:e>
+                              <m:r>
+                                <m:t>L</m:t>
+                              </m:r>
+                            </m:e>
+                            <m:sub>
+                              <m:r>
+                                <m:t>32</m:t>
+                              </m:r>
+                            </m:sub>
+                          </m:sSub>
+                          <m:sSubSup>
+                            <m:e>
+                              <m:r>
+                                <m:t>L</m:t>
+                              </m:r>
+                            </m:e>
+                            <m:sub>
+                              <m:r>
+                                <m:t>32</m:t>
+                              </m:r>
+                            </m:sub>
+                            <m:sup>
+                              <m:r>
+                                <m:t>T</m:t>
+                              </m:r>
+                            </m:sup>
+                          </m:sSubSup>
+                          <m:r>
+                            <m:rPr>
+                              <m:sty m:val="p"/>
+                            </m:rPr>
+                            <m:t>+</m:t>
+                          </m:r>
+                          <m:sSub>
+                            <m:e>
+                              <m:r>
+                                <m:t>L</m:t>
+                              </m:r>
+                            </m:e>
+                            <m:sub>
+                              <m:r>
+                                <m:t>33</m:t>
+                              </m:r>
+                            </m:sub>
+                          </m:sSub>
+                          <m:sSubSup>
+                            <m:e>
+                              <m:r>
+                                <m:t>L</m:t>
+                              </m:r>
+                            </m:e>
+                            <m:sub>
+                              <m:r>
+                                <m:t>33</m:t>
+                              </m:r>
+                            </m:sub>
+                            <m:sup>
+                              <m:r>
+                                <m:t>T</m:t>
+                              </m:r>
+                            </m:sup>
+                          </m:sSubSup>
+                        </m:e>
+                      </m:mr>
+                    </m:m>
+                  </m:e>
+                </m:d>
+                <m:r>
+                  <m:rPr>
+                    <m:sty m:val="p"/>
+                  </m:rPr>
+                  <m:t>.</m:t>
+                </m:r>
+              </m:e>
+            </m:mr>
+          </m:m>
+        </m:oMath>
+      </m:oMathPara>
+    </w:p>
+    <w:p>
+      <w:pPr>
+        <w:pStyle w:val="FirstParagraph"/>
+      </w:pPr>
+      <w:r>
+        <w:t xml:space="preserve">We do this efficiently using a block-Cholesky factorization. First, let’s write up how the blocks of</w:t>
+      </w:r>
+      <w:r>
+        <w:t xml:space="preserve"> </w:t>
+      </w:r>
+      <m:oMath>
+        <m:sSub>
+          <m:e>
+            <m:r>
+              <m:t>L</m:t>
+            </m:r>
+          </m:e>
+          <m:sub>
+            <m:r>
+              <m:rPr>
+                <m:nor/>
+                <m:sty m:val="p"/>
+              </m:rPr>
+              <m:t>post</m:t>
+            </m:r>
+          </m:sub>
+        </m:sSub>
+      </m:oMath>
+      <w:r>
+        <w:t xml:space="preserve"> </w:t>
+      </w:r>
+      <w:r>
+        <w:t xml:space="preserve">connect to the blocks of</w:t>
+      </w:r>
+      <w:r>
+        <w:t xml:space="preserve"> </w:t>
+      </w:r>
+      <m:oMath>
+        <m:sSub>
+          <m:e>
+            <m:r>
+              <m:t>Q</m:t>
+            </m:r>
+          </m:e>
+          <m:sub>
+            <m:r>
+              <m:rPr>
+                <m:nor/>
+                <m:sty m:val="p"/>
+              </m:rPr>
+              <m:t>post</m:t>
+            </m:r>
+          </m:sub>
+        </m:sSub>
+      </m:oMath>
+      <w:r>
+        <w:t xml:space="preserve">:</w:t>
+      </w:r>
+    </w:p>
+    <w:p>
+      <w:pPr>
+        <w:pStyle w:val="BodyText"/>
+      </w:pPr>
+      <m:oMathPara>
+        <m:oMathParaPr>
+          <m:jc m:val="center"/>
+        </m:oMathParaPr>
+        <m:oMath>
+          <m:m>
+            <m:mPr>
+              <m:baseJc m:val="center"/>
+              <m:plcHide m:val="on"/>
+              <m:mcs>
+                <m:mc>
+                  <m:mcPr>
+                    <m:mcJc m:val="right"/>
+                    <m:count m:val="1"/>
+                  </m:mcPr>
+                </m:mc>
+                <m:mc>
+                  <m:mcPr>
+                    <m:mcJc m:val="left"/>
+                    <m:count m:val="1"/>
+                  </m:mcPr>
+                </m:mc>
+              </m:mcs>
+            </m:mPr>
+            <m:mr>
+              <m:e>
+                <m:sSub>
                   <m:e>
                     <m:r>
-                      <m:t>0</m:t>
+                      <m:t>Q</m:t>
                     </m:r>
                   </m:e>
-                </m:mr>
-                <m:mr>
-                  <m:e>
-                    <m:sSub>
-                      <m:e>
-                        <m:r>
-                          <m:t>L</m:t>
-                        </m:r>
-                      </m:e>
-                      <m:sub>
-                        <m:r>
-                          <m:t>21</m:t>
-                        </m:r>
-                      </m:sub>
-                    </m:sSub>
-                  </m:e>
-                  <m:e>
-                    <m:sSub>
-                      <m:e>
-                        <m:r>
-                          <m:t>L</m:t>
-                        </m:r>
-                      </m:e>
-                      <m:sub>
-                        <m:r>
-                          <m:t>22</m:t>
-                        </m:r>
-                      </m:sub>
-                    </m:sSub>
-                  </m:e>
+                  <m:sub>
+                    <m:r>
+                      <m:t>ψ</m:t>
+                    </m:r>
+                    <m:r>
+                      <m:t>ψ</m:t>
+                    </m:r>
+                  </m:sub>
+                </m:sSub>
+                <m:r>
+                  <m:rPr>
+                    <m:sty m:val="p"/>
+                  </m:rPr>
+                  <m:t>+</m:t>
+                </m:r>
+                <m:sSub>
                   <m:e>
                     <m:r>
-                      <m:t>0</m:t>
+                      <m:t>τ</m:t>
                     </m:r>
                   </m:e>
-                </m:mr>
-                <m:mr>
+                  <m:sub>
+                    <m:r>
+                      <m:t>ψ</m:t>
+                    </m:r>
+                  </m:sub>
+                </m:sSub>
+                <m:sSub>
                   <m:e>
-                    <m:sSub>
-                      <m:e>
-                        <m:r>
-                          <m:t>L</m:t>
-                        </m:r>
-                      </m:e>
-                      <m:sub>
-                        <m:r>
-                          <m:t>31</m:t>
-                        </m:r>
-                      </m:sub>
-                    </m:sSub>
+                    <m:r>
+                      <m:t>Q</m:t>
+                    </m:r>
                   </m:e>
-                  <m:e>
-                    <m:sSub>
-                      <m:e>
-                        <m:r>
-                          <m:t>L</m:t>
-                        </m:r>
-                      </m:e>
-                      <m:sub>
-                        <m:r>
-                          <m:t>32</m:t>
-                        </m:r>
-                      </m:sub>
-                    </m:sSub>
-                  </m:e>
-                  <m:e>
-                    <m:sSub>
-                      <m:e>
-                        <m:r>
-                          <m:t>L</m:t>
-                        </m:r>
-                      </m:e>
-                      <m:sub>
-                        <m:r>
-                          <m:t>33</m:t>
-                        </m:r>
-                      </m:sub>
-                    </m:sSub>
+                  <m:sub>
                     <m:r>
                       <m:rPr>
+                        <m:nor/>
                         <m:sty m:val="p"/>
                       </m:rPr>
-                      <m:t>,</m:t>
+                      <m:t>prior</m:t>
+                    </m:r>
+                  </m:sub>
+                </m:sSub>
+              </m:e>
+              <m:e>
+                <m:r>
+                  <m:rPr>
+                    <m:sty m:val="p"/>
+                  </m:rPr>
+                  <m:t>=</m:t>
+                </m:r>
+                <m:sSub>
+                  <m:e>
+                    <m:r>
+                      <m:t>L</m:t>
                     </m:r>
                   </m:e>
-                </m:mr>
-              </m:m>
-            </m:e>
-          </m:d>
+                  <m:sub>
+                    <m:r>
+                      <m:t>11</m:t>
+                    </m:r>
+                  </m:sub>
+                </m:sSub>
+                <m:sSubSup>
+                  <m:e>
+                    <m:r>
+                      <m:t>L</m:t>
+                    </m:r>
+                  </m:e>
+                  <m:sub>
+                    <m:r>
+                      <m:t>11</m:t>
+                    </m:r>
+                  </m:sub>
+                  <m:sup>
+                    <m:r>
+                      <m:t>T</m:t>
+                    </m:r>
+                  </m:sup>
+                </m:sSubSup>
+              </m:e>
+            </m:mr>
+            <m:mr>
+              <m:e>
+                <m:sSub>
+                  <m:e>
+                    <m:r>
+                      <m:t>Q</m:t>
+                    </m:r>
+                  </m:e>
+                  <m:sub>
+                    <m:r>
+                      <m:t>ψ</m:t>
+                    </m:r>
+                    <m:r>
+                      <m:t>τ</m:t>
+                    </m:r>
+                  </m:sub>
+                </m:sSub>
+              </m:e>
+              <m:e>
+                <m:r>
+                  <m:rPr>
+                    <m:sty m:val="p"/>
+                  </m:rPr>
+                  <m:t>=</m:t>
+                </m:r>
+                <m:sSub>
+                  <m:e>
+                    <m:r>
+                      <m:t>L</m:t>
+                    </m:r>
+                  </m:e>
+                  <m:sub>
+                    <m:r>
+                      <m:t>21</m:t>
+                    </m:r>
+                  </m:sub>
+                </m:sSub>
+                <m:sSubSup>
+                  <m:e>
+                    <m:r>
+                      <m:t>L</m:t>
+                    </m:r>
+                  </m:e>
+                  <m:sub>
+                    <m:r>
+                      <m:t>11</m:t>
+                    </m:r>
+                  </m:sub>
+                  <m:sup>
+                    <m:r>
+                      <m:t>T</m:t>
+                    </m:r>
+                  </m:sup>
+                </m:sSubSup>
+                <m:r>
+                  <m:rPr>
+                    <m:sty m:val="p"/>
+                  </m:rPr>
+                  <m:t>=</m:t>
+                </m:r>
+                <m:sSub>
+                  <m:e>
+                    <m:r>
+                      <m:t>L</m:t>
+                    </m:r>
+                  </m:e>
+                  <m:sub>
+                    <m:r>
+                      <m:t>11</m:t>
+                    </m:r>
+                  </m:sub>
+                </m:sSub>
+                <m:sSubSup>
+                  <m:e>
+                    <m:r>
+                      <m:t>L</m:t>
+                    </m:r>
+                  </m:e>
+                  <m:sub>
+                    <m:r>
+                      <m:t>21</m:t>
+                    </m:r>
+                  </m:sub>
+                  <m:sup>
+                    <m:r>
+                      <m:t>T</m:t>
+                    </m:r>
+                  </m:sup>
+                </m:sSubSup>
+              </m:e>
+            </m:mr>
+            <m:mr>
+              <m:e>
+                <m:sSub>
+                  <m:e>
+                    <m:r>
+                      <m:t>Q</m:t>
+                    </m:r>
+                  </m:e>
+                  <m:sub>
+                    <m:r>
+                      <m:t>ψ</m:t>
+                    </m:r>
+                    <m:r>
+                      <m:t>ϕ</m:t>
+                    </m:r>
+                  </m:sub>
+                </m:sSub>
+              </m:e>
+              <m:e>
+                <m:r>
+                  <m:rPr>
+                    <m:sty m:val="p"/>
+                  </m:rPr>
+                  <m:t>=</m:t>
+                </m:r>
+                <m:sSub>
+                  <m:e>
+                    <m:r>
+                      <m:t>L</m:t>
+                    </m:r>
+                  </m:e>
+                  <m:sub>
+                    <m:r>
+                      <m:t>31</m:t>
+                    </m:r>
+                  </m:sub>
+                </m:sSub>
+                <m:sSubSup>
+                  <m:e>
+                    <m:r>
+                      <m:t>L</m:t>
+                    </m:r>
+                  </m:e>
+                  <m:sub>
+                    <m:r>
+                      <m:t>11</m:t>
+                    </m:r>
+                  </m:sub>
+                  <m:sup>
+                    <m:r>
+                      <m:t>T</m:t>
+                    </m:r>
+                  </m:sup>
+                </m:sSubSup>
+                <m:r>
+                  <m:rPr>
+                    <m:sty m:val="p"/>
+                  </m:rPr>
+                  <m:t>=</m:t>
+                </m:r>
+                <m:sSub>
+                  <m:e>
+                    <m:r>
+                      <m:t>L</m:t>
+                    </m:r>
+                  </m:e>
+                  <m:sub>
+                    <m:r>
+                      <m:t>11</m:t>
+                    </m:r>
+                  </m:sub>
+                </m:sSub>
+                <m:sSubSup>
+                  <m:e>
+                    <m:r>
+                      <m:t>L</m:t>
+                    </m:r>
+                  </m:e>
+                  <m:sub>
+                    <m:r>
+                      <m:t>31</m:t>
+                    </m:r>
+                  </m:sub>
+                  <m:sup>
+                    <m:r>
+                      <m:t>T</m:t>
+                    </m:r>
+                  </m:sup>
+                </m:sSubSup>
+              </m:e>
+            </m:mr>
+            <m:mr>
+              <m:e>
+                <m:sSub>
+                  <m:e>
+                    <m:r>
+                      <m:t>Q</m:t>
+                    </m:r>
+                  </m:e>
+                  <m:sub>
+                    <m:r>
+                      <m:t>τ</m:t>
+                    </m:r>
+                    <m:r>
+                      <m:t>τ</m:t>
+                    </m:r>
+                  </m:sub>
+                </m:sSub>
+                <m:r>
+                  <m:rPr>
+                    <m:sty m:val="p"/>
+                  </m:rPr>
+                  <m:t>+</m:t>
+                </m:r>
+                <m:sSub>
+                  <m:e>
+                    <m:r>
+                      <m:t>τ</m:t>
+                    </m:r>
+                  </m:e>
+                  <m:sub>
+                    <m:r>
+                      <m:t>τ</m:t>
+                    </m:r>
+                  </m:sub>
+                </m:sSub>
+                <m:sSub>
+                  <m:e>
+                    <m:r>
+                      <m:t>Q</m:t>
+                    </m:r>
+                  </m:e>
+                  <m:sub>
+                    <m:r>
+                      <m:rPr>
+                        <m:nor/>
+                        <m:sty m:val="p"/>
+                      </m:rPr>
+                      <m:t>prior</m:t>
+                    </m:r>
+                  </m:sub>
+                </m:sSub>
+              </m:e>
+              <m:e>
+                <m:r>
+                  <m:rPr>
+                    <m:sty m:val="p"/>
+                  </m:rPr>
+                  <m:t>=</m:t>
+                </m:r>
+                <m:sSub>
+                  <m:e>
+                    <m:r>
+                      <m:t>L</m:t>
+                    </m:r>
+                  </m:e>
+                  <m:sub>
+                    <m:r>
+                      <m:t>21</m:t>
+                    </m:r>
+                  </m:sub>
+                </m:sSub>
+                <m:sSubSup>
+                  <m:e>
+                    <m:r>
+                      <m:t>L</m:t>
+                    </m:r>
+                  </m:e>
+                  <m:sub>
+                    <m:r>
+                      <m:t>21</m:t>
+                    </m:r>
+                  </m:sub>
+                  <m:sup>
+                    <m:r>
+                      <m:t>T</m:t>
+                    </m:r>
+                  </m:sup>
+                </m:sSubSup>
+                <m:r>
+                  <m:rPr>
+                    <m:sty m:val="p"/>
+                  </m:rPr>
+                  <m:t>+</m:t>
+                </m:r>
+                <m:sSub>
+                  <m:e>
+                    <m:r>
+                      <m:t>L</m:t>
+                    </m:r>
+                  </m:e>
+                  <m:sub>
+                    <m:r>
+                      <m:t>22</m:t>
+                    </m:r>
+                  </m:sub>
+                </m:sSub>
+                <m:sSubSup>
+                  <m:e>
+                    <m:r>
+                      <m:t>L</m:t>
+                    </m:r>
+                  </m:e>
+                  <m:sub>
+                    <m:r>
+                      <m:t>22</m:t>
+                    </m:r>
+                  </m:sub>
+                  <m:sup>
+                    <m:r>
+                      <m:t>T</m:t>
+                    </m:r>
+                  </m:sup>
+                </m:sSubSup>
+              </m:e>
+            </m:mr>
+            <m:mr>
+              <m:e>
+                <m:sSub>
+                  <m:e>
+                    <m:r>
+                      <m:t>Q</m:t>
+                    </m:r>
+                  </m:e>
+                  <m:sub>
+                    <m:r>
+                      <m:t>τ</m:t>
+                    </m:r>
+                    <m:r>
+                      <m:t>ϕ</m:t>
+                    </m:r>
+                  </m:sub>
+                </m:sSub>
+              </m:e>
+              <m:e>
+                <m:r>
+                  <m:rPr>
+                    <m:sty m:val="p"/>
+                  </m:rPr>
+                  <m:t>=</m:t>
+                </m:r>
+                <m:sSub>
+                  <m:e>
+                    <m:r>
+                      <m:t>L</m:t>
+                    </m:r>
+                  </m:e>
+                  <m:sub>
+                    <m:r>
+                      <m:t>31</m:t>
+                    </m:r>
+                  </m:sub>
+                </m:sSub>
+                <m:sSubSup>
+                  <m:e>
+                    <m:r>
+                      <m:t>L</m:t>
+                    </m:r>
+                  </m:e>
+                  <m:sub>
+                    <m:r>
+                      <m:t>21</m:t>
+                    </m:r>
+                  </m:sub>
+                  <m:sup>
+                    <m:r>
+                      <m:t>T</m:t>
+                    </m:r>
+                  </m:sup>
+                </m:sSubSup>
+                <m:r>
+                  <m:rPr>
+                    <m:sty m:val="p"/>
+                  </m:rPr>
+                  <m:t>+</m:t>
+                </m:r>
+                <m:sSub>
+                  <m:e>
+                    <m:r>
+                      <m:t>L</m:t>
+                    </m:r>
+                  </m:e>
+                  <m:sub>
+                    <m:r>
+                      <m:t>32</m:t>
+                    </m:r>
+                  </m:sub>
+                </m:sSub>
+                <m:sSubSup>
+                  <m:e>
+                    <m:r>
+                      <m:t>L</m:t>
+                    </m:r>
+                  </m:e>
+                  <m:sub>
+                    <m:r>
+                      <m:t>22</m:t>
+                    </m:r>
+                  </m:sub>
+                  <m:sup>
+                    <m:r>
+                      <m:t>T</m:t>
+                    </m:r>
+                  </m:sup>
+                </m:sSubSup>
+                <m:r>
+                  <m:rPr>
+                    <m:sty m:val="p"/>
+                  </m:rPr>
+                  <m:t>=</m:t>
+                </m:r>
+                <m:sSub>
+                  <m:e>
+                    <m:r>
+                      <m:t>L</m:t>
+                    </m:r>
+                  </m:e>
+                  <m:sub>
+                    <m:r>
+                      <m:t>21</m:t>
+                    </m:r>
+                  </m:sub>
+                </m:sSub>
+                <m:sSub>
+                  <m:e>
+                    <m:r>
+                      <m:t>L</m:t>
+                    </m:r>
+                  </m:e>
+                  <m:sub>
+                    <m:r>
+                      <m:t>31</m:t>
+                    </m:r>
+                  </m:sub>
+                </m:sSub>
+                <m:r>
+                  <m:rPr>
+                    <m:sty m:val="p"/>
+                  </m:rPr>
+                  <m:t>+</m:t>
+                </m:r>
+                <m:sSub>
+                  <m:e>
+                    <m:r>
+                      <m:t>L</m:t>
+                    </m:r>
+                  </m:e>
+                  <m:sub>
+                    <m:r>
+                      <m:t>22</m:t>
+                    </m:r>
+                  </m:sub>
+                </m:sSub>
+                <m:sSubSup>
+                  <m:e>
+                    <m:r>
+                      <m:t>L</m:t>
+                    </m:r>
+                  </m:e>
+                  <m:sub>
+                    <m:r>
+                      <m:t>32</m:t>
+                    </m:r>
+                  </m:sub>
+                  <m:sup>
+                    <m:r>
+                      <m:t>T</m:t>
+                    </m:r>
+                  </m:sup>
+                </m:sSubSup>
+              </m:e>
+            </m:mr>
+            <m:mr>
+              <m:e>
+                <m:sSub>
+                  <m:e>
+                    <m:r>
+                      <m:t>Q</m:t>
+                    </m:r>
+                  </m:e>
+                  <m:sub>
+                    <m:r>
+                      <m:t>ϕ</m:t>
+                    </m:r>
+                    <m:r>
+                      <m:t>ϕ</m:t>
+                    </m:r>
+                  </m:sub>
+                </m:sSub>
+              </m:e>
+              <m:e>
+                <m:r>
+                  <m:rPr>
+                    <m:sty m:val="p"/>
+                  </m:rPr>
+                  <m:t>=</m:t>
+                </m:r>
+                <m:sSub>
+                  <m:e>
+                    <m:r>
+                      <m:t>L</m:t>
+                    </m:r>
+                  </m:e>
+                  <m:sub>
+                    <m:r>
+                      <m:t>31</m:t>
+                    </m:r>
+                  </m:sub>
+                </m:sSub>
+                <m:sSubSup>
+                  <m:e>
+                    <m:r>
+                      <m:t>L</m:t>
+                    </m:r>
+                  </m:e>
+                  <m:sub>
+                    <m:r>
+                      <m:t>31</m:t>
+                    </m:r>
+                  </m:sub>
+                  <m:sup>
+                    <m:r>
+                      <m:t>T</m:t>
+                    </m:r>
+                  </m:sup>
+                </m:sSubSup>
+                <m:r>
+                  <m:rPr>
+                    <m:sty m:val="p"/>
+                  </m:rPr>
+                  <m:t>+</m:t>
+                </m:r>
+                <m:sSub>
+                  <m:e>
+                    <m:r>
+                      <m:t>L</m:t>
+                    </m:r>
+                  </m:e>
+                  <m:sub>
+                    <m:r>
+                      <m:t>32</m:t>
+                    </m:r>
+                  </m:sub>
+                </m:sSub>
+                <m:sSubSup>
+                  <m:e>
+                    <m:r>
+                      <m:t>L</m:t>
+                    </m:r>
+                  </m:e>
+                  <m:sub>
+                    <m:r>
+                      <m:t>32</m:t>
+                    </m:r>
+                  </m:sub>
+                  <m:sup>
+                    <m:r>
+                      <m:t>T</m:t>
+                    </m:r>
+                  </m:sup>
+                </m:sSubSup>
+                <m:r>
+                  <m:rPr>
+                    <m:sty m:val="p"/>
+                  </m:rPr>
+                  <m:t>+</m:t>
+                </m:r>
+                <m:sSub>
+                  <m:e>
+                    <m:r>
+                      <m:t>L</m:t>
+                    </m:r>
+                  </m:e>
+                  <m:sub>
+                    <m:r>
+                      <m:t>33</m:t>
+                    </m:r>
+                  </m:sub>
+                </m:sSub>
+                <m:sSubSup>
+                  <m:e>
+                    <m:r>
+                      <m:t>L</m:t>
+                    </m:r>
+                  </m:e>
+                  <m:sub>
+                    <m:r>
+                      <m:t>33</m:t>
+                    </m:r>
+                  </m:sub>
+                  <m:sup>
+                    <m:r>
+                      <m:t>T</m:t>
+                    </m:r>
+                  </m:sup>
+                </m:sSubSup>
+              </m:e>
+            </m:mr>
+          </m:m>
         </m:oMath>
       </m:oMathPara>
     </w:p>
@@ -13420,7 +15346,7 @@
         <w:pStyle w:val="FirstParagraph"/>
       </w:pPr>
       <w:r>
-        <w:t xml:space="preserve">efficiently using a block-Cholesky factorization:</w:t>
+        <w:t xml:space="preserve">Re-arranging, we can write out our efficient block-Cholesky algorithm:</w:t>
       </w:r>
     </w:p>
     <w:p>
@@ -13606,6 +15532,73 @@
       <w:pPr>
         <w:pStyle w:val="Compact"/>
         <w:numPr>
+          <w:ilvl w:val="1"/>
+          <w:numId w:val="1014"/>
+        </w:numPr>
+      </w:pPr>
+      <w:r>
+        <w:t xml:space="preserve">Calculate by solving</w:t>
+      </w:r>
+      <w:r>
+        <w:t xml:space="preserve"> </w:t>
+      </w:r>
+      <m:oMath>
+        <m:sSub>
+          <m:e>
+            <m:r>
+              <m:t>L</m:t>
+            </m:r>
+          </m:e>
+          <m:sub>
+            <m:r>
+              <m:t>11</m:t>
+            </m:r>
+          </m:sub>
+        </m:sSub>
+        <m:sSubSup>
+          <m:e>
+            <m:r>
+              <m:t>L</m:t>
+            </m:r>
+          </m:e>
+          <m:sub>
+            <m:r>
+              <m:t>21</m:t>
+            </m:r>
+          </m:sub>
+          <m:sup>
+            <m:r>
+              <m:t>T</m:t>
+            </m:r>
+          </m:sup>
+        </m:sSubSup>
+        <m:r>
+          <m:rPr>
+            <m:sty m:val="p"/>
+          </m:rPr>
+          <m:t>=</m:t>
+        </m:r>
+        <m:sSub>
+          <m:e>
+            <m:r>
+              <m:t>Q</m:t>
+            </m:r>
+          </m:e>
+          <m:sub>
+            <m:r>
+              <m:t>ψ</m:t>
+            </m:r>
+            <m:r>
+              <m:t>τ</m:t>
+            </m:r>
+          </m:sub>
+        </m:sSub>
+      </m:oMath>
+    </w:p>
+    <w:p>
+      <w:pPr>
+        <w:pStyle w:val="Compact"/>
+        <w:numPr>
           <w:ilvl w:val="0"/>
           <w:numId w:val="1013"/>
         </w:numPr>
@@ -13667,6 +15660,73 @@
             </m:r>
           </m:sup>
         </m:sSubSup>
+      </m:oMath>
+    </w:p>
+    <w:p>
+      <w:pPr>
+        <w:pStyle w:val="Compact"/>
+        <w:numPr>
+          <w:ilvl w:val="1"/>
+          <w:numId w:val="1015"/>
+        </w:numPr>
+      </w:pPr>
+      <w:r>
+        <w:t xml:space="preserve">Calculate by solving</w:t>
+      </w:r>
+      <w:r>
+        <w:t xml:space="preserve"> </w:t>
+      </w:r>
+      <m:oMath>
+        <m:sSub>
+          <m:e>
+            <m:r>
+              <m:t>L</m:t>
+            </m:r>
+          </m:e>
+          <m:sub>
+            <m:r>
+              <m:t>11</m:t>
+            </m:r>
+          </m:sub>
+        </m:sSub>
+        <m:sSubSup>
+          <m:e>
+            <m:r>
+              <m:t>L</m:t>
+            </m:r>
+          </m:e>
+          <m:sub>
+            <m:r>
+              <m:t>31</m:t>
+            </m:r>
+          </m:sub>
+          <m:sup>
+            <m:r>
+              <m:t>T</m:t>
+            </m:r>
+          </m:sup>
+        </m:sSubSup>
+        <m:r>
+          <m:rPr>
+            <m:sty m:val="p"/>
+          </m:rPr>
+          <m:t>=</m:t>
+        </m:r>
+        <m:sSub>
+          <m:e>
+            <m:r>
+              <m:t>Q</m:t>
+            </m:r>
+          </m:e>
+          <m:sub>
+            <m:r>
+              <m:t>ψ</m:t>
+            </m:r>
+            <m:r>
+              <m:t>τ</m:t>
+            </m:r>
+          </m:sub>
+        </m:sSub>
       </m:oMath>
     </w:p>
     <w:p>
@@ -13749,7 +15809,7 @@
         <w:pStyle w:val="Compact"/>
         <w:numPr>
           <w:ilvl w:val="1"/>
-          <w:numId w:val="1014"/>
+          <w:numId w:val="1016"/>
         </w:numPr>
       </w:pPr>
       <m:oMath>
@@ -13972,6 +16032,108 @@
               </m:rPr>
               <m:t>−</m:t>
             </m:r>
+            <m:r>
+              <m:t>T</m:t>
+            </m:r>
+          </m:sup>
+        </m:sSubSup>
+      </m:oMath>
+    </w:p>
+    <w:p>
+      <w:pPr>
+        <w:pStyle w:val="Compact"/>
+        <w:numPr>
+          <w:ilvl w:val="1"/>
+          <w:numId w:val="1017"/>
+        </w:numPr>
+      </w:pPr>
+      <w:r>
+        <w:t xml:space="preserve">Calculate by solving</w:t>
+      </w:r>
+      <w:r>
+        <w:t xml:space="preserve"> </w:t>
+      </w:r>
+      <m:oMath>
+        <m:sSub>
+          <m:e>
+            <m:r>
+              <m:t>L</m:t>
+            </m:r>
+          </m:e>
+          <m:sub>
+            <m:r>
+              <m:t>22</m:t>
+            </m:r>
+          </m:sub>
+        </m:sSub>
+        <m:sSubSup>
+          <m:e>
+            <m:r>
+              <m:t>L</m:t>
+            </m:r>
+          </m:e>
+          <m:sub>
+            <m:r>
+              <m:t>32</m:t>
+            </m:r>
+          </m:sub>
+          <m:sup>
+            <m:r>
+              <m:t>T</m:t>
+            </m:r>
+          </m:sup>
+        </m:sSubSup>
+        <m:r>
+          <m:rPr>
+            <m:sty m:val="p"/>
+          </m:rPr>
+          <m:t>=</m:t>
+        </m:r>
+        <m:sSub>
+          <m:e>
+            <m:r>
+              <m:t>Q</m:t>
+            </m:r>
+          </m:e>
+          <m:sub>
+            <m:r>
+              <m:t>τ</m:t>
+            </m:r>
+            <m:r>
+              <m:t>ϕ</m:t>
+            </m:r>
+          </m:sub>
+        </m:sSub>
+        <m:r>
+          <m:rPr>
+            <m:sty m:val="p"/>
+          </m:rPr>
+          <m:t>−</m:t>
+        </m:r>
+        <m:sSub>
+          <m:e>
+            <m:r>
+              <m:t>L</m:t>
+            </m:r>
+          </m:e>
+          <m:sub>
+            <m:r>
+              <m:t>31</m:t>
+            </m:r>
+          </m:sub>
+        </m:sSub>
+        <m:sSubSup>
+          <m:e>
+            <m:r>
+              <m:t>L</m:t>
+            </m:r>
+          </m:e>
+          <m:sub>
+            <m:r>
+              <m:t>21</m:t>
+            </m:r>
+          </m:sub>
+          <m:sup>
             <m:r>
               <m:t>T</m:t>
             </m:r>
@@ -14059,7 +16221,7 @@
         <w:pStyle w:val="Compact"/>
         <w:numPr>
           <w:ilvl w:val="1"/>
-          <w:numId w:val="1015"/>
+          <w:numId w:val="1018"/>
         </w:numPr>
       </w:pPr>
       <m:oMath>
@@ -14211,6 +16373,310 @@
           </m:sup>
         </m:sSubSup>
       </m:oMath>
+    </w:p>
+    <w:p>
+      <w:pPr>
+        <w:pStyle w:val="FirstParagraph"/>
+      </w:pPr>
+      <w:r>
+        <w:t xml:space="preserve">According to Theorem 4.3.1 in Golub and Van Loan, if</w:t>
+      </w:r>
+      <w:r>
+        <w:t xml:space="preserve"> </w:t>
+      </w:r>
+      <m:oMath>
+        <m:r>
+          <m:t>Q</m:t>
+        </m:r>
+      </m:oMath>
+      <w:r>
+        <w:t xml:space="preserve"> </w:t>
+      </w:r>
+      <w:r>
+        <w:t xml:space="preserve">is a banded matrix with bandwidth b, then</w:t>
+      </w:r>
+      <w:r>
+        <w:t xml:space="preserve"> </w:t>
+      </w:r>
+      <m:oMath>
+        <m:r>
+          <m:t>L</m:t>
+        </m:r>
+      </m:oMath>
+      <w:r>
+        <w:t xml:space="preserve"> </w:t>
+      </w:r>
+      <w:r>
+        <w:t xml:space="preserve">will also have lower bandwidth b. Thus, all our Cholesky blocks will have low bandwidth: The diagonal blocks will have lower bandwidth 2 and the off-diagonal blocks will be diagonal matrices (bandwidth 1).</w:t>
+      </w:r>
+    </w:p>
+    <w:p>
+      <w:pPr>
+        <w:pStyle w:val="BodyText"/>
+      </w:pPr>
+      <w:r>
+        <w:t xml:space="preserve">The Cholesky decomposition of an</w:t>
+      </w:r>
+      <w:r>
+        <w:t xml:space="preserve"> </w:t>
+      </w:r>
+      <m:oMath>
+        <m:r>
+          <m:t>n</m:t>
+        </m:r>
+        <m:r>
+          <m:rPr>
+            <m:sty m:val="p"/>
+          </m:rPr>
+          <m:t>×</m:t>
+        </m:r>
+        <m:r>
+          <m:t>n</m:t>
+        </m:r>
+      </m:oMath>
+      <w:r>
+        <w:t xml:space="preserve"> </w:t>
+      </w:r>
+      <w:r>
+        <w:t xml:space="preserve">banded matrix with bandwidth</w:t>
+      </w:r>
+      <w:r>
+        <w:t xml:space="preserve"> </w:t>
+      </w:r>
+      <m:oMath>
+        <m:r>
+          <m:t>p</m:t>
+        </m:r>
+        <m:r>
+          <m:rPr>
+            <m:sty m:val="p"/>
+          </m:rPr>
+          <m:t>&lt;</m:t>
+        </m:r>
+        <m:r>
+          <m:rPr>
+            <m:sty m:val="p"/>
+          </m:rPr>
+          <m:t>&lt;</m:t>
+        </m:r>
+        <m:r>
+          <m:t>n</m:t>
+        </m:r>
+      </m:oMath>
+      <w:r>
+        <w:t xml:space="preserve"> </w:t>
+      </w:r>
+      <w:r>
+        <w:t xml:space="preserve">involves</w:t>
+      </w:r>
+      <w:r>
+        <w:t xml:space="preserve"> </w:t>
+      </w:r>
+      <m:oMath>
+        <m:r>
+          <m:t>n</m:t>
+        </m:r>
+        <m:d>
+          <m:dPr>
+            <m:begChr m:val="("/>
+            <m:endChr m:val=")"/>
+            <m:sepChr m:val=""/>
+            <m:grow/>
+          </m:dPr>
+          <m:e>
+            <m:sSup>
+              <m:e>
+                <m:r>
+                  <m:t>p</m:t>
+                </m:r>
+              </m:e>
+              <m:sup>
+                <m:r>
+                  <m:t>2</m:t>
+                </m:r>
+              </m:sup>
+            </m:sSup>
+            <m:r>
+              <m:rPr>
+                <m:sty m:val="p"/>
+              </m:rPr>
+              <m:t>+</m:t>
+            </m:r>
+            <m:r>
+              <m:t>3</m:t>
+            </m:r>
+            <m:r>
+              <m:t>p</m:t>
+            </m:r>
+          </m:e>
+        </m:d>
+      </m:oMath>
+      <w:r>
+        <w:t xml:space="preserve">. Similarly, forward and backward substitution for banded matrices with</w:t>
+      </w:r>
+      <w:r>
+        <w:t xml:space="preserve"> </w:t>
+      </w:r>
+      <m:oMath>
+        <m:r>
+          <m:t>p</m:t>
+        </m:r>
+        <m:r>
+          <m:rPr>
+            <m:sty m:val="p"/>
+          </m:rPr>
+          <m:t>&lt;</m:t>
+        </m:r>
+        <m:r>
+          <m:rPr>
+            <m:sty m:val="p"/>
+          </m:rPr>
+          <m:t>&lt;</m:t>
+        </m:r>
+        <m:r>
+          <m:t>n</m:t>
+        </m:r>
+      </m:oMath>
+      <w:r>
+        <w:t xml:space="preserve"> </w:t>
+      </w:r>
+      <w:r>
+        <w:t xml:space="preserve">requires about</w:t>
+      </w:r>
+      <w:r>
+        <w:t xml:space="preserve"> </w:t>
+      </w:r>
+      <m:oMath>
+        <m:r>
+          <m:t>2</m:t>
+        </m:r>
+        <m:r>
+          <m:t>n</m:t>
+        </m:r>
+        <m:r>
+          <m:t>p</m:t>
+        </m:r>
+      </m:oMath>
+      <w:r>
+        <w:t xml:space="preserve"> </w:t>
+      </w:r>
+      <w:r>
+        <w:t xml:space="preserve">flops. Thus, the major factor will be the bandwidth of</w:t>
+      </w:r>
+      <w:r>
+        <w:t xml:space="preserve"> </w:t>
+      </w:r>
+      <m:oMath>
+        <m:sSub>
+          <m:e>
+            <m:r>
+              <m:t>Q</m:t>
+            </m:r>
+          </m:e>
+          <m:sub>
+            <m:r>
+              <m:rPr>
+                <m:nor/>
+                <m:sty m:val="p"/>
+              </m:rPr>
+              <m:t>prior</m:t>
+            </m:r>
+          </m:sub>
+        </m:sSub>
+      </m:oMath>
+      <w:r>
+        <w:t xml:space="preserve">, which has bandwidth</w:t>
+      </w:r>
+      <w:r>
+        <w:t xml:space="preserve"> </w:t>
+      </w:r>
+      <m:oMath>
+        <m:rad>
+          <m:radPr>
+            <m:degHide m:val="on"/>
+          </m:radPr>
+          <m:deg/>
+          <m:e>
+            <m:r>
+              <m:t>n</m:t>
+            </m:r>
+          </m:e>
+        </m:rad>
+      </m:oMath>
+      <w:r>
+        <w:t xml:space="preserve"> </w:t>
+      </w:r>
+      <w:r>
+        <w:t xml:space="preserve">as defined in the manuscript. Overall, this means we can compute</w:t>
+      </w:r>
+      <w:r>
+        <w:t xml:space="preserve"> </w:t>
+      </w:r>
+      <m:oMath>
+        <m:sSub>
+          <m:e>
+            <m:r>
+              <m:t>L</m:t>
+            </m:r>
+          </m:e>
+          <m:sub>
+            <m:r>
+              <m:t>p</m:t>
+            </m:r>
+            <m:r>
+              <m:t>o</m:t>
+            </m:r>
+            <m:r>
+              <m:t>s</m:t>
+            </m:r>
+            <m:r>
+              <m:t>t</m:t>
+            </m:r>
+          </m:sub>
+        </m:sSub>
+      </m:oMath>
+      <w:r>
+        <w:t xml:space="preserve"> </w:t>
+      </w:r>
+      <w:r>
+        <w:t xml:space="preserve">in</w:t>
+      </w:r>
+      <w:r>
+        <w:t xml:space="preserve"> </w:t>
+      </w:r>
+      <m:oMath>
+        <m:r>
+          <m:t>O</m:t>
+        </m:r>
+        <m:d>
+          <m:dPr>
+            <m:begChr m:val="("/>
+            <m:endChr m:val=")"/>
+            <m:sepChr m:val=""/>
+            <m:grow/>
+          </m:dPr>
+          <m:e>
+            <m:sSup>
+              <m:e>
+                <m:r>
+                  <m:t>n</m:t>
+                </m:r>
+              </m:e>
+              <m:sup>
+                <m:r>
+                  <m:t>1.5</m:t>
+                </m:r>
+              </m:sup>
+            </m:sSup>
+          </m:e>
+        </m:d>
+      </m:oMath>
+      <w:r>
+        <w:t xml:space="preserve"> </w:t>
+      </w:r>
+      <w:r>
+        <w:t xml:space="preserve">time using a block-Cholesky factorization.</w:t>
+      </w:r>
     </w:p>
     <w:bookmarkEnd w:id="43"/>
     <w:bookmarkStart w:id="48" w:name="forward-substitution-solving-ly-b"/>
@@ -19148,6 +21614,15 @@
     <w:abstractNumId w:val="991"/>
   </w:num>
   <w:num w:numId="1015">
+    <w:abstractNumId w:val="991"/>
+  </w:num>
+  <w:num w:numId="1016">
+    <w:abstractNumId w:val="991"/>
+  </w:num>
+  <w:num w:numId="1017">
+    <w:abstractNumId w:val="991"/>
+  </w:num>
+  <w:num w:numId="1018">
     <w:abstractNumId w:val="991"/>
   </w:num>
 </w:numbering>

</xml_diff>

<commit_message>
Some updates to the manuscript and changins \text to \mathrm
</commit_message>
<xml_diff>
--- a/docs/index.docx
+++ b/docs/index.docx
@@ -26,7 +26,7 @@
         <w:t xml:space="preserve">2024-12-18</w:t>
       </w:r>
     </w:p>
-    <w:bookmarkStart w:id="23" w:name="introduction"/>
+    <w:bookmarkStart w:id="27" w:name="introduction"/>
     <w:p>
       <w:pPr>
         <w:pStyle w:val="Heading1"/>
@@ -132,7 +132,7 @@
       </w:r>
     </w:p>
     <w:bookmarkEnd w:id="20"/>
-    <w:bookmarkStart w:id="21" w:name="algorithm-description"/>
+    <w:bookmarkStart w:id="25" w:name="algorithm-description"/>
     <w:p>
       <w:pPr>
         <w:pStyle w:val="Heading2"/>
@@ -146,7 +146,730 @@
         <w:pStyle w:val="FirstParagraph"/>
       </w:pPr>
       <w:r>
-        <w:t xml:space="preserve">The Max-and-Smooth algorithm, as applied to spatial GEV models, consists of two main steps:</w:t>
+        <w:t xml:space="preserve">The Max-and-Smooth algorithm provides a computationally efficient approach to Bayesian inference for spatial extreme value models by decomposing the inference into two steps. This approach is particularly well-suited for spatial GEV models where we have both temporal replicates and spatial dependence.</w:t>
+      </w:r>
+    </w:p>
+    <w:bookmarkStart w:id="21" w:name="overview"/>
+    <w:p>
+      <w:pPr>
+        <w:pStyle w:val="Heading3"/>
+      </w:pPr>
+      <w:r>
+        <w:t xml:space="preserve">Overview</w:t>
+      </w:r>
+    </w:p>
+    <w:p>
+      <w:pPr>
+        <w:pStyle w:val="FirstParagraph"/>
+      </w:pPr>
+      <w:r>
+        <w:t xml:space="preserve">Let</w:t>
+      </w:r>
+      <w:r>
+        <w:t xml:space="preserve"> </w:t>
+      </w:r>
+      <m:oMath>
+        <m:r>
+          <m:t>Y</m:t>
+        </m:r>
+        <m:r>
+          <m:rPr>
+            <m:sty m:val="p"/>
+          </m:rPr>
+          <m:t>=</m:t>
+        </m:r>
+        <m:r>
+          <m:rPr>
+            <m:sty m:val="p"/>
+          </m:rPr>
+          <m:t>{</m:t>
+        </m:r>
+        <m:sSub>
+          <m:e>
+            <m:r>
+              <m:t>y</m:t>
+            </m:r>
+          </m:e>
+          <m:sub>
+            <m:r>
+              <m:t>i</m:t>
+            </m:r>
+            <m:r>
+              <m:t>t</m:t>
+            </m:r>
+          </m:sub>
+        </m:sSub>
+        <m:r>
+          <m:rPr>
+            <m:sty m:val="p"/>
+          </m:rPr>
+          <m:t>}</m:t>
+        </m:r>
+      </m:oMath>
+      <w:r>
+        <w:t xml:space="preserve"> </w:t>
+      </w:r>
+      <w:r>
+        <w:t xml:space="preserve">be observations at locations</w:t>
+      </w:r>
+      <w:r>
+        <w:t xml:space="preserve"> </w:t>
+      </w:r>
+      <m:oMath>
+        <m:r>
+          <m:t>i</m:t>
+        </m:r>
+        <m:r>
+          <m:rPr>
+            <m:sty m:val="p"/>
+          </m:rPr>
+          <m:t>=</m:t>
+        </m:r>
+        <m:r>
+          <m:t>1</m:t>
+        </m:r>
+        <m:r>
+          <m:rPr>
+            <m:sty m:val="p"/>
+          </m:rPr>
+          <m:t>,</m:t>
+        </m:r>
+        <m:r>
+          <m:rPr>
+            <m:sty m:val="p"/>
+          </m:rPr>
+          <m:t>…</m:t>
+        </m:r>
+        <m:r>
+          <m:rPr>
+            <m:sty m:val="p"/>
+          </m:rPr>
+          <m:t>,</m:t>
+        </m:r>
+        <m:r>
+          <m:t>p</m:t>
+        </m:r>
+      </m:oMath>
+      <w:r>
+        <w:t xml:space="preserve"> </w:t>
+      </w:r>
+      <w:r>
+        <w:t xml:space="preserve">and times</w:t>
+      </w:r>
+      <w:r>
+        <w:t xml:space="preserve"> </w:t>
+      </w:r>
+      <m:oMath>
+        <m:r>
+          <m:t>t</m:t>
+        </m:r>
+        <m:r>
+          <m:rPr>
+            <m:sty m:val="p"/>
+          </m:rPr>
+          <m:t>=</m:t>
+        </m:r>
+        <m:r>
+          <m:t>1</m:t>
+        </m:r>
+        <m:r>
+          <m:rPr>
+            <m:sty m:val="p"/>
+          </m:rPr>
+          <m:t>,</m:t>
+        </m:r>
+        <m:r>
+          <m:rPr>
+            <m:sty m:val="p"/>
+          </m:rPr>
+          <m:t>…</m:t>
+        </m:r>
+        <m:r>
+          <m:rPr>
+            <m:sty m:val="p"/>
+          </m:rPr>
+          <m:t>,</m:t>
+        </m:r>
+        <m:r>
+          <m:t>n</m:t>
+        </m:r>
+      </m:oMath>
+      <w:r>
+        <w:t xml:space="preserve">. We model these through GEV marginal distributions with spatially varying parameters and a Gaussian copula dependence structure:</w:t>
+      </w:r>
+    </w:p>
+    <w:p>
+      <w:pPr>
+        <w:numPr>
+          <w:ilvl w:val="0"/>
+          <w:numId w:val="1002"/>
+        </w:numPr>
+      </w:pPr>
+      <w:r>
+        <w:rPr>
+          <w:b/>
+          <w:bCs/>
+        </w:rPr>
+        <w:t xml:space="preserve">Marginal Distribution</w:t>
+      </w:r>
+      <w:r>
+        <w:t xml:space="preserve">: At each location</w:t>
+      </w:r>
+      <w:r>
+        <w:t xml:space="preserve"> </w:t>
+      </w:r>
+      <m:oMath>
+        <m:r>
+          <m:t>i</m:t>
+        </m:r>
+      </m:oMath>
+      <w:r>
+        <w:t xml:space="preserve">:</w:t>
+      </w:r>
+    </w:p>
+    <w:p>
+      <w:pPr>
+        <w:pStyle w:val="BodyText"/>
+      </w:pPr>
+      <m:oMathPara>
+        <m:oMathParaPr>
+          <m:jc m:val="center"/>
+        </m:oMathParaPr>
+        <m:oMath>
+          <m:sSub>
+            <m:e>
+              <m:r>
+                <m:t>Y</m:t>
+              </m:r>
+            </m:e>
+            <m:sub>
+              <m:r>
+                <m:t>i</m:t>
+              </m:r>
+              <m:r>
+                <m:t>t</m:t>
+              </m:r>
+            </m:sub>
+          </m:sSub>
+          <m:r>
+            <m:rPr>
+              <m:sty m:val="p"/>
+            </m:rPr>
+            <m:t>∼</m:t>
+          </m:r>
+          <m:r>
+            <m:rPr>
+              <m:sty m:val="p"/>
+            </m:rPr>
+            <m:t>G</m:t>
+          </m:r>
+          <m:r>
+            <m:rPr>
+              <m:sty m:val="p"/>
+            </m:rPr>
+            <m:t>E</m:t>
+          </m:r>
+          <m:r>
+            <m:rPr>
+              <m:sty m:val="p"/>
+            </m:rPr>
+            <m:t>V</m:t>
+          </m:r>
+          <m:d>
+            <m:dPr>
+              <m:begChr m:val="("/>
+              <m:endChr m:val=")"/>
+              <m:sepChr m:val=""/>
+              <m:grow/>
+            </m:dPr>
+            <m:e>
+              <m:sSub>
+                <m:e>
+                  <m:r>
+                    <m:t>μ</m:t>
+                  </m:r>
+                </m:e>
+                <m:sub>
+                  <m:r>
+                    <m:t>i</m:t>
+                  </m:r>
+                </m:sub>
+              </m:sSub>
+              <m:r>
+                <m:rPr>
+                  <m:sty m:val="p"/>
+                </m:rPr>
+                <m:t>,</m:t>
+              </m:r>
+              <m:sSub>
+                <m:e>
+                  <m:r>
+                    <m:t>σ</m:t>
+                  </m:r>
+                </m:e>
+                <m:sub>
+                  <m:r>
+                    <m:t>i</m:t>
+                  </m:r>
+                </m:sub>
+              </m:sSub>
+              <m:r>
+                <m:rPr>
+                  <m:sty m:val="p"/>
+                </m:rPr>
+                <m:t>,</m:t>
+              </m:r>
+              <m:sSub>
+                <m:e>
+                  <m:r>
+                    <m:t>ξ</m:t>
+                  </m:r>
+                </m:e>
+                <m:sub>
+                  <m:r>
+                    <m:t>i</m:t>
+                  </m:r>
+                </m:sub>
+              </m:sSub>
+            </m:e>
+          </m:d>
+        </m:oMath>
+      </m:oMathPara>
+    </w:p>
+    <w:p>
+      <w:pPr>
+        <w:numPr>
+          <w:ilvl w:val="0"/>
+          <w:numId w:val="1002"/>
+        </w:numPr>
+      </w:pPr>
+      <w:r>
+        <w:rPr>
+          <w:b/>
+          <w:bCs/>
+        </w:rPr>
+        <w:t xml:space="preserve">Dependence Structure</w:t>
+      </w:r>
+      <w:r>
+        <w:t xml:space="preserve">: Transform to Gaussian margins via:</w:t>
+      </w:r>
+    </w:p>
+    <w:p>
+      <w:pPr>
+        <w:pStyle w:val="BodyText"/>
+      </w:pPr>
+      <m:oMathPara>
+        <m:oMathParaPr>
+          <m:jc m:val="center"/>
+        </m:oMathParaPr>
+        <m:oMath>
+          <m:sSub>
+            <m:e>
+              <m:r>
+                <m:t>Z</m:t>
+              </m:r>
+            </m:e>
+            <m:sub>
+              <m:r>
+                <m:t>i</m:t>
+              </m:r>
+              <m:r>
+                <m:t>t</m:t>
+              </m:r>
+            </m:sub>
+          </m:sSub>
+          <m:r>
+            <m:rPr>
+              <m:sty m:val="p"/>
+            </m:rPr>
+            <m:t>=</m:t>
+          </m:r>
+          <m:sSup>
+            <m:e>
+              <m:r>
+                <m:t>Φ</m:t>
+              </m:r>
+            </m:e>
+            <m:sup>
+              <m:r>
+                <m:rPr>
+                  <m:sty m:val="p"/>
+                </m:rPr>
+                <m:t>−</m:t>
+              </m:r>
+              <m:r>
+                <m:t>1</m:t>
+              </m:r>
+            </m:sup>
+          </m:sSup>
+          <m:d>
+            <m:dPr>
+              <m:begChr m:val="("/>
+              <m:endChr m:val=")"/>
+              <m:sepChr m:val=""/>
+              <m:grow/>
+            </m:dPr>
+            <m:e>
+              <m:sSub>
+                <m:e>
+                  <m:r>
+                    <m:t>F</m:t>
+                  </m:r>
+                </m:e>
+                <m:sub>
+                  <m:r>
+                    <m:rPr>
+                      <m:sty m:val="p"/>
+                    </m:rPr>
+                    <m:t>G</m:t>
+                  </m:r>
+                  <m:r>
+                    <m:rPr>
+                      <m:sty m:val="p"/>
+                    </m:rPr>
+                    <m:t>E</m:t>
+                  </m:r>
+                  <m:r>
+                    <m:rPr>
+                      <m:sty m:val="p"/>
+                    </m:rPr>
+                    <m:t>V</m:t>
+                  </m:r>
+                </m:sub>
+              </m:sSub>
+              <m:d>
+                <m:dPr>
+                  <m:begChr m:val="("/>
+                  <m:endChr m:val=")"/>
+                  <m:sepChr m:val=""/>
+                  <m:grow/>
+                </m:dPr>
+                <m:e>
+                  <m:sSub>
+                    <m:e>
+                      <m:r>
+                        <m:t>Y</m:t>
+                      </m:r>
+                    </m:e>
+                    <m:sub>
+                      <m:r>
+                        <m:t>i</m:t>
+                      </m:r>
+                      <m:r>
+                        <m:t>t</m:t>
+                      </m:r>
+                    </m:sub>
+                  </m:sSub>
+                  <m:r>
+                    <m:rPr>
+                      <m:sty m:val="p"/>
+                    </m:rPr>
+                    <m:t>|</m:t>
+                  </m:r>
+                  <m:sSub>
+                    <m:e>
+                      <m:r>
+                        <m:t>μ</m:t>
+                      </m:r>
+                    </m:e>
+                    <m:sub>
+                      <m:r>
+                        <m:t>i</m:t>
+                      </m:r>
+                    </m:sub>
+                  </m:sSub>
+                  <m:r>
+                    <m:rPr>
+                      <m:sty m:val="p"/>
+                    </m:rPr>
+                    <m:t>,</m:t>
+                  </m:r>
+                  <m:sSub>
+                    <m:e>
+                      <m:r>
+                        <m:t>σ</m:t>
+                      </m:r>
+                    </m:e>
+                    <m:sub>
+                      <m:r>
+                        <m:t>i</m:t>
+                      </m:r>
+                    </m:sub>
+                  </m:sSub>
+                  <m:r>
+                    <m:rPr>
+                      <m:sty m:val="p"/>
+                    </m:rPr>
+                    <m:t>,</m:t>
+                  </m:r>
+                  <m:sSub>
+                    <m:e>
+                      <m:r>
+                        <m:t>ξ</m:t>
+                      </m:r>
+                    </m:e>
+                    <m:sub>
+                      <m:r>
+                        <m:t>i</m:t>
+                      </m:r>
+                    </m:sub>
+                  </m:sSub>
+                </m:e>
+              </m:d>
+            </m:e>
+          </m:d>
+        </m:oMath>
+      </m:oMathPara>
+    </w:p>
+    <w:p>
+      <w:pPr>
+        <w:numPr>
+          <w:ilvl w:val="0"/>
+          <w:numId w:val="1000"/>
+        </w:numPr>
+      </w:pPr>
+      <w:r>
+        <w:t xml:space="preserve">where the spatial dependence is captured through a Matérn-like precision structure:</w:t>
+      </w:r>
+    </w:p>
+    <w:p>
+      <w:pPr>
+        <w:pStyle w:val="BodyText"/>
+      </w:pPr>
+      <m:oMathPara>
+        <m:oMathParaPr>
+          <m:jc m:val="center"/>
+        </m:oMathParaPr>
+        <m:oMath>
+          <m:sSub>
+            <m:e>
+              <m:r>
+                <m:t>Z</m:t>
+              </m:r>
+            </m:e>
+            <m:sub>
+              <m:r>
+                <m:t>t</m:t>
+              </m:r>
+            </m:sub>
+          </m:sSub>
+          <m:r>
+            <m:rPr>
+              <m:sty m:val="p"/>
+            </m:rPr>
+            <m:t>∼</m:t>
+          </m:r>
+          <m:r>
+            <m:rPr>
+              <m:sty m:val="p"/>
+              <m:scr m:val="script"/>
+            </m:rPr>
+            <m:t>N</m:t>
+          </m:r>
+          <m:d>
+            <m:dPr>
+              <m:begChr m:val="("/>
+              <m:endChr m:val=")"/>
+              <m:sepChr m:val=""/>
+              <m:grow/>
+            </m:dPr>
+            <m:e>
+              <m:r>
+                <m:t>0</m:t>
+              </m:r>
+              <m:r>
+                <m:rPr>
+                  <m:sty m:val="p"/>
+                </m:rPr>
+                <m:t>,</m:t>
+              </m:r>
+              <m:sSup>
+                <m:e>
+                  <m:r>
+                    <m:t>Q</m:t>
+                  </m:r>
+                </m:e>
+                <m:sup>
+                  <m:r>
+                    <m:rPr>
+                      <m:sty m:val="p"/>
+                    </m:rPr>
+                    <m:t>−</m:t>
+                  </m:r>
+                  <m:r>
+                    <m:t>1</m:t>
+                  </m:r>
+                </m:sup>
+              </m:sSup>
+            </m:e>
+          </m:d>
+          <m:r>
+            <m:rPr>
+              <m:sty m:val="p"/>
+            </m:rPr>
+            <m:t>,</m:t>
+          </m:r>
+          <m:r>
+            <m:t> </m:t>
+          </m:r>
+          <m:r>
+            <m:t>Q</m:t>
+          </m:r>
+          <m:r>
+            <m:rPr>
+              <m:sty m:val="p"/>
+            </m:rPr>
+            <m:t>=</m:t>
+          </m:r>
+          <m:sSup>
+            <m:e>
+              <m:d>
+                <m:dPr>
+                  <m:begChr m:val="("/>
+                  <m:endChr m:val=")"/>
+                  <m:sepChr m:val=""/>
+                  <m:grow/>
+                </m:dPr>
+                <m:e>
+                  <m:sSub>
+                    <m:e>
+                      <m:r>
+                        <m:t>Q</m:t>
+                      </m:r>
+                    </m:e>
+                    <m:sub>
+                      <m:sSub>
+                        <m:e>
+                          <m:r>
+                            <m:t>ρ</m:t>
+                          </m:r>
+                        </m:e>
+                        <m:sub>
+                          <m:r>
+                            <m:t>1</m:t>
+                          </m:r>
+                        </m:sub>
+                      </m:sSub>
+                    </m:sub>
+                  </m:sSub>
+                  <m:r>
+                    <m:rPr>
+                      <m:sty m:val="p"/>
+                    </m:rPr>
+                    <m:t>⊗</m:t>
+                  </m:r>
+                  <m:sSub>
+                    <m:e>
+                      <m:r>
+                        <m:t>I</m:t>
+                      </m:r>
+                    </m:e>
+                    <m:sub>
+                      <m:sSub>
+                        <m:e>
+                          <m:r>
+                            <m:t>n</m:t>
+                          </m:r>
+                        </m:e>
+                        <m:sub>
+                          <m:r>
+                            <m:t>2</m:t>
+                          </m:r>
+                        </m:sub>
+                      </m:sSub>
+                    </m:sub>
+                  </m:sSub>
+                  <m:r>
+                    <m:rPr>
+                      <m:sty m:val="p"/>
+                    </m:rPr>
+                    <m:t>+</m:t>
+                  </m:r>
+                  <m:sSub>
+                    <m:e>
+                      <m:r>
+                        <m:t>I</m:t>
+                      </m:r>
+                    </m:e>
+                    <m:sub>
+                      <m:sSub>
+                        <m:e>
+                          <m:r>
+                            <m:t>n</m:t>
+                          </m:r>
+                        </m:e>
+                        <m:sub>
+                          <m:r>
+                            <m:t>1</m:t>
+                          </m:r>
+                        </m:sub>
+                      </m:sSub>
+                    </m:sub>
+                  </m:sSub>
+                  <m:r>
+                    <m:rPr>
+                      <m:sty m:val="p"/>
+                    </m:rPr>
+                    <m:t>⊗</m:t>
+                  </m:r>
+                  <m:sSub>
+                    <m:e>
+                      <m:r>
+                        <m:t>Q</m:t>
+                      </m:r>
+                    </m:e>
+                    <m:sub>
+                      <m:sSub>
+                        <m:e>
+                          <m:r>
+                            <m:t>ρ</m:t>
+                          </m:r>
+                        </m:e>
+                        <m:sub>
+                          <m:r>
+                            <m:t>2</m:t>
+                          </m:r>
+                        </m:sub>
+                      </m:sSub>
+                    </m:sub>
+                  </m:sSub>
+                </m:e>
+              </m:d>
+            </m:e>
+            <m:sup>
+              <m:r>
+                <m:t>ν</m:t>
+              </m:r>
+              <m:r>
+                <m:rPr>
+                  <m:sty m:val="p"/>
+                </m:rPr>
+                <m:t>+</m:t>
+              </m:r>
+              <m:r>
+                <m:t>1</m:t>
+              </m:r>
+            </m:sup>
+          </m:sSup>
+        </m:oMath>
+      </m:oMathPara>
+    </w:p>
+    <w:bookmarkEnd w:id="21"/>
+    <w:bookmarkStart w:id="22" w:name="inference-steps"/>
+    <w:p>
+      <w:pPr>
+        <w:pStyle w:val="Heading3"/>
+      </w:pPr>
+      <w:r>
+        <w:t xml:space="preserve">Inference Steps</w:t>
+      </w:r>
+    </w:p>
+    <w:p>
+      <w:pPr>
+        <w:pStyle w:val="FirstParagraph"/>
+      </w:pPr>
+      <w:r>
+        <w:t xml:space="preserve">The algorithm proceeds in two main steps:</w:t>
       </w:r>
     </w:p>
     <w:p>
@@ -154,7 +877,7 @@
         <w:pStyle w:val="Compact"/>
         <w:numPr>
           <w:ilvl w:val="0"/>
-          <w:numId w:val="1002"/>
+          <w:numId w:val="1003"/>
         </w:numPr>
       </w:pPr>
       <w:r>
@@ -165,7 +888,327 @@
         <w:t xml:space="preserve">Max Step</w:t>
       </w:r>
       <w:r>
-        <w:t xml:space="preserve">: Maximum likelihood estimation of GEV parameters at each spatial location using C++</w:t>
+        <w:t xml:space="preserve">: Joint maximum likelihood estimation</w:t>
+      </w:r>
+    </w:p>
+    <w:p>
+      <w:pPr>
+        <w:pStyle w:val="Compact"/>
+        <w:numPr>
+          <w:ilvl w:val="1"/>
+          <w:numId w:val="1004"/>
+        </w:numPr>
+      </w:pPr>
+      <w:r>
+        <w:t xml:space="preserve">Input: Raw observations</w:t>
+      </w:r>
+      <w:r>
+        <w:t xml:space="preserve"> </w:t>
+      </w:r>
+      <m:oMath>
+        <m:r>
+          <m:t>Y</m:t>
+        </m:r>
+      </m:oMath>
+    </w:p>
+    <w:p>
+      <w:pPr>
+        <w:pStyle w:val="Compact"/>
+        <w:numPr>
+          <w:ilvl w:val="1"/>
+          <w:numId w:val="1004"/>
+        </w:numPr>
+      </w:pPr>
+      <w:r>
+        <w:t xml:space="preserve">Process:</w:t>
+      </w:r>
+    </w:p>
+    <w:p>
+      <w:pPr>
+        <w:pStyle w:val="Compact"/>
+        <w:numPr>
+          <w:ilvl w:val="2"/>
+          <w:numId w:val="1005"/>
+        </w:numPr>
+      </w:pPr>
+      <w:r>
+        <w:t xml:space="preserve">Transform parameters:</w:t>
+      </w:r>
+      <w:r>
+        <w:t xml:space="preserve"> </w:t>
+      </w:r>
+      <m:oMath>
+        <m:d>
+          <m:dPr>
+            <m:begChr m:val="("/>
+            <m:endChr m:val=")"/>
+            <m:sepChr m:val=""/>
+            <m:grow/>
+          </m:dPr>
+          <m:e>
+            <m:r>
+              <m:t>ψ</m:t>
+            </m:r>
+            <m:r>
+              <m:rPr>
+                <m:sty m:val="p"/>
+              </m:rPr>
+              <m:t>,</m:t>
+            </m:r>
+            <m:r>
+              <m:t>τ</m:t>
+            </m:r>
+            <m:r>
+              <m:rPr>
+                <m:sty m:val="p"/>
+              </m:rPr>
+              <m:t>,</m:t>
+            </m:r>
+            <m:r>
+              <m:t>ϕ</m:t>
+            </m:r>
+          </m:e>
+        </m:d>
+        <m:r>
+          <m:rPr>
+            <m:sty m:val="p"/>
+          </m:rPr>
+          <m:t>=</m:t>
+        </m:r>
+        <m:d>
+          <m:dPr>
+            <m:begChr m:val="("/>
+            <m:endChr m:val=")"/>
+            <m:sepChr m:val=""/>
+            <m:grow/>
+          </m:dPr>
+          <m:e>
+            <m:r>
+              <m:rPr>
+                <m:sty m:val="p"/>
+              </m:rPr>
+              <m:t>log</m:t>
+            </m:r>
+            <m:r>
+              <m:t>μ</m:t>
+            </m:r>
+            <m:r>
+              <m:rPr>
+                <m:sty m:val="p"/>
+              </m:rPr>
+              <m:t>,</m:t>
+            </m:r>
+            <m:r>
+              <m:rPr>
+                <m:sty m:val="p"/>
+              </m:rPr>
+              <m:t>log</m:t>
+            </m:r>
+            <m:r>
+              <m:t>σ</m:t>
+            </m:r>
+            <m:r>
+              <m:rPr>
+                <m:sty m:val="p"/>
+              </m:rPr>
+              <m:t>−</m:t>
+            </m:r>
+            <m:r>
+              <m:rPr>
+                <m:sty m:val="p"/>
+              </m:rPr>
+              <m:t>log</m:t>
+            </m:r>
+            <m:r>
+              <m:t>μ</m:t>
+            </m:r>
+            <m:r>
+              <m:rPr>
+                <m:sty m:val="p"/>
+              </m:rPr>
+              <m:t>,</m:t>
+            </m:r>
+            <m:r>
+              <m:rPr>
+                <m:nor/>
+                <m:sty m:val="p"/>
+              </m:rPr>
+              <m:t>logit</m:t>
+            </m:r>
+            <m:d>
+              <m:dPr>
+                <m:begChr m:val="("/>
+                <m:endChr m:val=")"/>
+                <m:sepChr m:val=""/>
+                <m:grow/>
+              </m:dPr>
+              <m:e>
+                <m:r>
+                  <m:t>ξ</m:t>
+                </m:r>
+              </m:e>
+            </m:d>
+          </m:e>
+        </m:d>
+      </m:oMath>
+    </w:p>
+    <w:p>
+      <w:pPr>
+        <w:pStyle w:val="Compact"/>
+        <w:numPr>
+          <w:ilvl w:val="2"/>
+          <w:numId w:val="1005"/>
+        </w:numPr>
+      </w:pPr>
+      <w:r>
+        <w:t xml:space="preserve">Maximize joint log-likelihood combining GEV margins and Gaussian copula</w:t>
+      </w:r>
+    </w:p>
+    <w:p>
+      <w:pPr>
+        <w:pStyle w:val="Compact"/>
+        <w:numPr>
+          <w:ilvl w:val="2"/>
+          <w:numId w:val="1005"/>
+        </w:numPr>
+      </w:pPr>
+      <w:r>
+        <w:t xml:space="preserve">Compute Hessian at MLE for uncertainty quantification</w:t>
+      </w:r>
+    </w:p>
+    <w:p>
+      <w:pPr>
+        <w:pStyle w:val="Compact"/>
+        <w:numPr>
+          <w:ilvl w:val="1"/>
+          <w:numId w:val="1004"/>
+        </w:numPr>
+      </w:pPr>
+      <w:r>
+        <w:t xml:space="preserve">Output:</w:t>
+      </w:r>
+    </w:p>
+    <w:p>
+      <w:pPr>
+        <w:pStyle w:val="Compact"/>
+        <w:numPr>
+          <w:ilvl w:val="2"/>
+          <w:numId w:val="1006"/>
+        </w:numPr>
+      </w:pPr>
+      <w:r>
+        <w:t xml:space="preserve">MLEs</w:t>
+      </w:r>
+      <w:r>
+        <w:t xml:space="preserve"> </w:t>
+      </w:r>
+      <m:oMath>
+        <m:acc>
+          <m:accPr>
+            <m:chr m:val="̂"/>
+          </m:accPr>
+          <m:e>
+            <m:r>
+              <m:t>η</m:t>
+            </m:r>
+          </m:e>
+        </m:acc>
+        <m:r>
+          <m:rPr>
+            <m:sty m:val="p"/>
+          </m:rPr>
+          <m:t>=</m:t>
+        </m:r>
+        <m:d>
+          <m:dPr>
+            <m:begChr m:val="("/>
+            <m:endChr m:val=")"/>
+            <m:sepChr m:val=""/>
+            <m:grow/>
+          </m:dPr>
+          <m:e>
+            <m:acc>
+              <m:accPr>
+                <m:chr m:val="̂"/>
+              </m:accPr>
+              <m:e>
+                <m:r>
+                  <m:t>ψ</m:t>
+                </m:r>
+              </m:e>
+            </m:acc>
+            <m:r>
+              <m:rPr>
+                <m:sty m:val="p"/>
+              </m:rPr>
+              <m:t>,</m:t>
+            </m:r>
+            <m:acc>
+              <m:accPr>
+                <m:chr m:val="̂"/>
+              </m:accPr>
+              <m:e>
+                <m:r>
+                  <m:t>τ</m:t>
+                </m:r>
+              </m:e>
+            </m:acc>
+            <m:r>
+              <m:rPr>
+                <m:sty m:val="p"/>
+              </m:rPr>
+              <m:t>,</m:t>
+            </m:r>
+            <m:acc>
+              <m:accPr>
+                <m:chr m:val="̂"/>
+              </m:accPr>
+              <m:e>
+                <m:r>
+                  <m:t>ϕ</m:t>
+                </m:r>
+              </m:e>
+            </m:acc>
+          </m:e>
+        </m:d>
+      </m:oMath>
+    </w:p>
+    <w:p>
+      <w:pPr>
+        <w:pStyle w:val="Compact"/>
+        <w:numPr>
+          <w:ilvl w:val="2"/>
+          <w:numId w:val="1006"/>
+        </w:numPr>
+      </w:pPr>
+      <w:r>
+        <w:t xml:space="preserve">Precision matrix</w:t>
+      </w:r>
+      <w:r>
+        <w:t xml:space="preserve"> </w:t>
+      </w:r>
+      <m:oMath>
+        <m:sSub>
+          <m:e>
+            <m:r>
+              <m:t>Q</m:t>
+            </m:r>
+          </m:e>
+          <m:sub>
+            <m:r>
+              <m:t>η</m:t>
+            </m:r>
+            <m:r>
+              <m:t>y</m:t>
+            </m:r>
+          </m:sub>
+        </m:sSub>
+      </m:oMath>
+      <w:r>
+        <w:t xml:space="preserve"> </w:t>
+      </w:r>
+      <w:r>
+        <w:t xml:space="preserve">(negative Hessian)</w:t>
       </w:r>
     </w:p>
     <w:p>
@@ -173,7 +1216,7 @@
         <w:pStyle w:val="Compact"/>
         <w:numPr>
           <w:ilvl w:val="0"/>
-          <w:numId w:val="1002"/>
+          <w:numId w:val="1003"/>
         </w:numPr>
       </w:pPr>
       <w:r>
@@ -184,7 +1227,432 @@
         <w:t xml:space="preserve">Smooth Step</w:t>
       </w:r>
       <w:r>
-        <w:t xml:space="preserve">: Spatial smoothing of the maximum likelihood estimates using a BYM2 model implemented in Stan</w:t>
+        <w:t xml:space="preserve">: Spatial smoothing via BYM2 model</w:t>
+      </w:r>
+    </w:p>
+    <w:p>
+      <w:pPr>
+        <w:pStyle w:val="Compact"/>
+        <w:numPr>
+          <w:ilvl w:val="1"/>
+          <w:numId w:val="1007"/>
+        </w:numPr>
+      </w:pPr>
+      <w:r>
+        <w:t xml:space="preserve">Input: MLEs</w:t>
+      </w:r>
+      <w:r>
+        <w:t xml:space="preserve"> </w:t>
+      </w:r>
+      <m:oMath>
+        <m:acc>
+          <m:accPr>
+            <m:chr m:val="̂"/>
+          </m:accPr>
+          <m:e>
+            <m:r>
+              <m:t>η</m:t>
+            </m:r>
+          </m:e>
+        </m:acc>
+      </m:oMath>
+      <w:r>
+        <w:t xml:space="preserve"> </w:t>
+      </w:r>
+      <w:r>
+        <w:t xml:space="preserve">and precision</w:t>
+      </w:r>
+      <w:r>
+        <w:t xml:space="preserve"> </w:t>
+      </w:r>
+      <m:oMath>
+        <m:sSub>
+          <m:e>
+            <m:r>
+              <m:t>Q</m:t>
+            </m:r>
+          </m:e>
+          <m:sub>
+            <m:r>
+              <m:t>η</m:t>
+            </m:r>
+            <m:r>
+              <m:t>y</m:t>
+            </m:r>
+          </m:sub>
+        </m:sSub>
+      </m:oMath>
+      <w:r>
+        <w:t xml:space="preserve"> </w:t>
+      </w:r>
+      <w:r>
+        <w:t xml:space="preserve">from Max step</w:t>
+      </w:r>
+    </w:p>
+    <w:p>
+      <w:pPr>
+        <w:pStyle w:val="Compact"/>
+        <w:numPr>
+          <w:ilvl w:val="1"/>
+          <w:numId w:val="1007"/>
+        </w:numPr>
+      </w:pPr>
+      <w:r>
+        <w:t xml:space="preserve">Process: For each parameter type</w:t>
+      </w:r>
+      <w:r>
+        <w:t xml:space="preserve"> </w:t>
+      </w:r>
+      <m:oMath>
+        <m:r>
+          <m:t>k</m:t>
+        </m:r>
+        <m:r>
+          <m:rPr>
+            <m:sty m:val="p"/>
+          </m:rPr>
+          <m:t>∈</m:t>
+        </m:r>
+        <m:r>
+          <m:rPr>
+            <m:sty m:val="p"/>
+          </m:rPr>
+          <m:t>{</m:t>
+        </m:r>
+        <m:r>
+          <m:t>ψ</m:t>
+        </m:r>
+        <m:r>
+          <m:rPr>
+            <m:sty m:val="p"/>
+          </m:rPr>
+          <m:t>,</m:t>
+        </m:r>
+        <m:r>
+          <m:t>τ</m:t>
+        </m:r>
+        <m:r>
+          <m:rPr>
+            <m:sty m:val="p"/>
+          </m:rPr>
+          <m:t>,</m:t>
+        </m:r>
+        <m:r>
+          <m:t>ϕ</m:t>
+        </m:r>
+        <m:r>
+          <m:rPr>
+            <m:sty m:val="p"/>
+          </m:rPr>
+          <m:t>}</m:t>
+        </m:r>
+      </m:oMath>
+      <w:r>
+        <w:t xml:space="preserve">:</w:t>
+      </w:r>
+    </w:p>
+    <w:p>
+      <w:pPr>
+        <w:pStyle w:val="Compact"/>
+        <w:numPr>
+          <w:ilvl w:val="2"/>
+          <w:numId w:val="1008"/>
+        </w:numPr>
+      </w:pPr>
+      <w:r>
+        <w:t xml:space="preserve">Decompose into spatial and random components:</w:t>
+      </w:r>
+    </w:p>
+    <w:p>
+      <w:pPr>
+        <w:pStyle w:val="Compact"/>
+      </w:pPr>
+      <m:oMathPara>
+        <m:oMathParaPr>
+          <m:jc m:val="center"/>
+        </m:oMathParaPr>
+        <m:oMath>
+          <m:sSub>
+            <m:e>
+              <m:r>
+                <m:t>η</m:t>
+              </m:r>
+            </m:e>
+            <m:sub>
+              <m:r>
+                <m:t>k</m:t>
+              </m:r>
+            </m:sub>
+          </m:sSub>
+          <m:r>
+            <m:rPr>
+              <m:sty m:val="p"/>
+            </m:rPr>
+            <m:t>=</m:t>
+          </m:r>
+          <m:sSub>
+            <m:e>
+              <m:r>
+                <m:t>μ</m:t>
+              </m:r>
+            </m:e>
+            <m:sub>
+              <m:r>
+                <m:t>k</m:t>
+              </m:r>
+            </m:sub>
+          </m:sSub>
+          <m:r>
+            <m:rPr>
+              <m:sty m:val="b"/>
+            </m:rPr>
+            <m:t>1</m:t>
+          </m:r>
+          <m:r>
+            <m:rPr>
+              <m:sty m:val="p"/>
+            </m:rPr>
+            <m:t>+</m:t>
+          </m:r>
+          <m:sSub>
+            <m:e>
+              <m:r>
+                <m:t>σ</m:t>
+              </m:r>
+            </m:e>
+            <m:sub>
+              <m:r>
+                <m:t>k</m:t>
+              </m:r>
+            </m:sub>
+          </m:sSub>
+          <m:d>
+            <m:dPr>
+              <m:begChr m:val="("/>
+              <m:endChr m:val=")"/>
+              <m:sepChr m:val=""/>
+              <m:grow/>
+            </m:dPr>
+            <m:e>
+              <m:rad>
+                <m:radPr>
+                  <m:degHide m:val="on"/>
+                </m:radPr>
+                <m:deg/>
+                <m:e>
+                  <m:sSub>
+                    <m:e>
+                      <m:r>
+                        <m:t>ρ</m:t>
+                      </m:r>
+                    </m:e>
+                    <m:sub>
+                      <m:r>
+                        <m:t>k</m:t>
+                      </m:r>
+                    </m:sub>
+                  </m:sSub>
+                  <m:r>
+                    <m:rPr>
+                      <m:sty m:val="p"/>
+                    </m:rPr>
+                    <m:t>/</m:t>
+                  </m:r>
+                  <m:r>
+                    <m:t>c</m:t>
+                  </m:r>
+                </m:e>
+              </m:rad>
+              <m:sSubSup>
+                <m:e>
+                  <m:r>
+                    <m:t>η</m:t>
+                  </m:r>
+                </m:e>
+                <m:sub>
+                  <m:r>
+                    <m:t>k</m:t>
+                  </m:r>
+                </m:sub>
+                <m:sup>
+                  <m:r>
+                    <m:rPr>
+                      <m:sty m:val="p"/>
+                    </m:rPr>
+                    <m:t>s</m:t>
+                  </m:r>
+                  <m:r>
+                    <m:rPr>
+                      <m:sty m:val="p"/>
+                    </m:rPr>
+                    <m:t>p</m:t>
+                  </m:r>
+                  <m:r>
+                    <m:rPr>
+                      <m:sty m:val="p"/>
+                    </m:rPr>
+                    <m:t>a</m:t>
+                  </m:r>
+                  <m:r>
+                    <m:rPr>
+                      <m:sty m:val="p"/>
+                    </m:rPr>
+                    <m:t>t</m:t>
+                  </m:r>
+                  <m:r>
+                    <m:rPr>
+                      <m:sty m:val="p"/>
+                    </m:rPr>
+                    <m:t>i</m:t>
+                  </m:r>
+                  <m:r>
+                    <m:rPr>
+                      <m:sty m:val="p"/>
+                    </m:rPr>
+                    <m:t>a</m:t>
+                  </m:r>
+                  <m:r>
+                    <m:rPr>
+                      <m:sty m:val="p"/>
+                    </m:rPr>
+                    <m:t>l</m:t>
+                  </m:r>
+                </m:sup>
+              </m:sSubSup>
+              <m:r>
+                <m:rPr>
+                  <m:sty m:val="p"/>
+                </m:rPr>
+                <m:t>+</m:t>
+              </m:r>
+              <m:rad>
+                <m:radPr>
+                  <m:degHide m:val="on"/>
+                </m:radPr>
+                <m:deg/>
+                <m:e>
+                  <m:r>
+                    <m:t>1</m:t>
+                  </m:r>
+                  <m:r>
+                    <m:rPr>
+                      <m:sty m:val="p"/>
+                    </m:rPr>
+                    <m:t>−</m:t>
+                  </m:r>
+                  <m:sSub>
+                    <m:e>
+                      <m:r>
+                        <m:t>ρ</m:t>
+                      </m:r>
+                    </m:e>
+                    <m:sub>
+                      <m:r>
+                        <m:t>k</m:t>
+                      </m:r>
+                    </m:sub>
+                  </m:sSub>
+                </m:e>
+              </m:rad>
+              <m:sSubSup>
+                <m:e>
+                  <m:r>
+                    <m:t>η</m:t>
+                  </m:r>
+                </m:e>
+                <m:sub>
+                  <m:r>
+                    <m:t>k</m:t>
+                  </m:r>
+                </m:sub>
+                <m:sup>
+                  <m:r>
+                    <m:rPr>
+                      <m:sty m:val="p"/>
+                    </m:rPr>
+                    <m:t>r</m:t>
+                  </m:r>
+                  <m:r>
+                    <m:rPr>
+                      <m:sty m:val="p"/>
+                    </m:rPr>
+                    <m:t>a</m:t>
+                  </m:r>
+                  <m:r>
+                    <m:rPr>
+                      <m:sty m:val="p"/>
+                    </m:rPr>
+                    <m:t>n</m:t>
+                  </m:r>
+                  <m:r>
+                    <m:rPr>
+                      <m:sty m:val="p"/>
+                    </m:rPr>
+                    <m:t>d</m:t>
+                  </m:r>
+                  <m:r>
+                    <m:rPr>
+                      <m:sty m:val="p"/>
+                    </m:rPr>
+                    <m:t>o</m:t>
+                  </m:r>
+                  <m:r>
+                    <m:rPr>
+                      <m:sty m:val="p"/>
+                    </m:rPr>
+                    <m:t>m</m:t>
+                  </m:r>
+                </m:sup>
+              </m:sSubSup>
+            </m:e>
+          </m:d>
+        </m:oMath>
+      </m:oMathPara>
+    </w:p>
+    <w:p>
+      <w:pPr>
+        <w:pStyle w:val="Compact"/>
+        <w:numPr>
+          <w:ilvl w:val="2"/>
+          <w:numId w:val="1008"/>
+        </w:numPr>
+      </w:pPr>
+      <w:r>
+        <w:t xml:space="preserve">Apply ICAR prior to spatial component</w:t>
+      </w:r>
+    </w:p>
+    <w:p>
+      <w:pPr>
+        <w:pStyle w:val="Compact"/>
+        <w:numPr>
+          <w:ilvl w:val="2"/>
+          <w:numId w:val="1008"/>
+        </w:numPr>
+      </w:pPr>
+      <w:r>
+        <w:t xml:space="preserve">Sample posterior using MCMC</w:t>
+      </w:r>
+    </w:p>
+    <w:p>
+      <w:pPr>
+        <w:pStyle w:val="Compact"/>
+        <w:numPr>
+          <w:ilvl w:val="1"/>
+          <w:numId w:val="1007"/>
+        </w:numPr>
+      </w:pPr>
+      <w:r>
+        <w:t xml:space="preserve">Output: Posterior samples of smoothed parameters</w:t>
+      </w:r>
+    </w:p>
+    <w:bookmarkEnd w:id="22"/>
+    <w:bookmarkStart w:id="23" w:name="key-features"/>
+    <w:p>
+      <w:pPr>
+        <w:pStyle w:val="Heading3"/>
+      </w:pPr>
+      <w:r>
+        <w:t xml:space="preserve">Key Features</w:t>
       </w:r>
     </w:p>
     <w:p>
@@ -192,25 +1660,7 @@
         <w:pStyle w:val="FirstParagraph"/>
       </w:pPr>
       <w:r>
-        <w:t xml:space="preserve">The algorithm treats the ML estimates as sufficient statistics for a latent Gaussian field, providing a fast approximation to full Bayesian inference for spatial extreme value models.</w:t>
-      </w:r>
-    </w:p>
-    <w:bookmarkEnd w:id="21"/>
-    <w:bookmarkStart w:id="22" w:name="code-structure"/>
-    <w:p>
-      <w:pPr>
-        <w:pStyle w:val="Heading2"/>
-      </w:pPr>
-      <w:r>
-        <w:t xml:space="preserve">Code Structure</w:t>
-      </w:r>
-    </w:p>
-    <w:p>
-      <w:pPr>
-        <w:pStyle w:val="FirstParagraph"/>
-      </w:pPr>
-      <w:r>
-        <w:t xml:space="preserve">The package is organized into several key files:</w:t>
+        <w:t xml:space="preserve">The algorithm offers several computational advantages:</w:t>
       </w:r>
     </w:p>
     <w:p>
@@ -218,7 +1668,244 @@
         <w:pStyle w:val="Compact"/>
         <w:numPr>
           <w:ilvl w:val="0"/>
-          <w:numId w:val="1003"/>
+          <w:numId w:val="1009"/>
+        </w:numPr>
+      </w:pPr>
+      <w:r>
+        <w:rPr>
+          <w:b/>
+          <w:bCs/>
+        </w:rPr>
+        <w:t xml:space="preserve">Parallel Processing</w:t>
+      </w:r>
+      <w:r>
+        <w:t xml:space="preserve">: The Max step can be parallelized across locations</w:t>
+      </w:r>
+    </w:p>
+    <w:p>
+      <w:pPr>
+        <w:pStyle w:val="Compact"/>
+        <w:numPr>
+          <w:ilvl w:val="0"/>
+          <w:numId w:val="1009"/>
+        </w:numPr>
+      </w:pPr>
+      <w:r>
+        <w:rPr>
+          <w:b/>
+          <w:bCs/>
+        </w:rPr>
+        <w:t xml:space="preserve">Dimensionality Reduction</w:t>
+      </w:r>
+      <w:r>
+        <w:t xml:space="preserve">: The Smooth step works with summary statistics (MLEs) rather than raw data</w:t>
+      </w:r>
+    </w:p>
+    <w:p>
+      <w:pPr>
+        <w:pStyle w:val="Compact"/>
+        <w:numPr>
+          <w:ilvl w:val="0"/>
+          <w:numId w:val="1009"/>
+        </w:numPr>
+      </w:pPr>
+      <w:r>
+        <w:rPr>
+          <w:b/>
+          <w:bCs/>
+        </w:rPr>
+        <w:t xml:space="preserve">Efficient Sampling</w:t>
+      </w:r>
+      <w:r>
+        <w:t xml:space="preserve">: Uses Stan’s NUTS sampler with sparse matrix operations</w:t>
+      </w:r>
+    </w:p>
+    <w:p>
+      <w:pPr>
+        <w:pStyle w:val="Compact"/>
+        <w:numPr>
+          <w:ilvl w:val="0"/>
+          <w:numId w:val="1009"/>
+        </w:numPr>
+      </w:pPr>
+      <w:r>
+        <w:rPr>
+          <w:b/>
+          <w:bCs/>
+        </w:rPr>
+        <w:t xml:space="preserve">Uncertainty Propagation</w:t>
+      </w:r>
+      <w:r>
+        <w:t xml:space="preserve">: Incorporates parameter uncertainty through</w:t>
+      </w:r>
+      <w:r>
+        <w:t xml:space="preserve"> </w:t>
+      </w:r>
+      <m:oMath>
+        <m:sSub>
+          <m:e>
+            <m:r>
+              <m:t>Q</m:t>
+            </m:r>
+          </m:e>
+          <m:sub>
+            <m:r>
+              <m:t>η</m:t>
+            </m:r>
+            <m:r>
+              <m:t>y</m:t>
+            </m:r>
+          </m:sub>
+        </m:sSub>
+      </m:oMath>
+    </w:p>
+    <w:bookmarkEnd w:id="23"/>
+    <w:bookmarkStart w:id="24" w:name="implementation"/>
+    <w:p>
+      <w:pPr>
+        <w:pStyle w:val="Heading3"/>
+      </w:pPr>
+      <w:r>
+        <w:t xml:space="preserve">Implementation</w:t>
+      </w:r>
+    </w:p>
+    <w:p>
+      <w:pPr>
+        <w:pStyle w:val="FirstParagraph"/>
+      </w:pPr>
+      <w:r>
+        <w:t xml:space="preserve">The method is implemented using:</w:t>
+      </w:r>
+    </w:p>
+    <w:p>
+      <w:pPr>
+        <w:pStyle w:val="Compact"/>
+        <w:numPr>
+          <w:ilvl w:val="0"/>
+          <w:numId w:val="1010"/>
+        </w:numPr>
+      </w:pPr>
+      <w:r>
+        <w:t xml:space="preserve">C++ with automatic differentiation for the Max step:</w:t>
+      </w:r>
+    </w:p>
+    <w:p>
+      <w:pPr>
+        <w:pStyle w:val="Compact"/>
+        <w:numPr>
+          <w:ilvl w:val="1"/>
+          <w:numId w:val="1011"/>
+        </w:numPr>
+      </w:pPr>
+      <w:r>
+        <w:t xml:space="preserve">Efficient computation of GEV density and transformations</w:t>
+      </w:r>
+    </w:p>
+    <w:p>
+      <w:pPr>
+        <w:pStyle w:val="Compact"/>
+        <w:numPr>
+          <w:ilvl w:val="1"/>
+          <w:numId w:val="1011"/>
+        </w:numPr>
+      </w:pPr>
+      <w:r>
+        <w:t xml:space="preserve">Sparse matrix operations for Gaussian copula likelihood</w:t>
+      </w:r>
+    </w:p>
+    <w:p>
+      <w:pPr>
+        <w:pStyle w:val="Compact"/>
+        <w:numPr>
+          <w:ilvl w:val="1"/>
+          <w:numId w:val="1011"/>
+        </w:numPr>
+      </w:pPr>
+      <w:r>
+        <w:t xml:space="preserve">L-BFGS optimization with analytical gradients</w:t>
+      </w:r>
+    </w:p>
+    <w:p>
+      <w:pPr>
+        <w:pStyle w:val="Compact"/>
+        <w:numPr>
+          <w:ilvl w:val="0"/>
+          <w:numId w:val="1010"/>
+        </w:numPr>
+      </w:pPr>
+      <w:r>
+        <w:t xml:space="preserve">Stan for the Smooth step:</w:t>
+      </w:r>
+    </w:p>
+    <w:p>
+      <w:pPr>
+        <w:pStyle w:val="Compact"/>
+        <w:numPr>
+          <w:ilvl w:val="1"/>
+          <w:numId w:val="1012"/>
+        </w:numPr>
+      </w:pPr>
+      <w:r>
+        <w:t xml:space="preserve">BYM2 spatial model with PC priors</w:t>
+      </w:r>
+    </w:p>
+    <w:p>
+      <w:pPr>
+        <w:pStyle w:val="Compact"/>
+        <w:numPr>
+          <w:ilvl w:val="1"/>
+          <w:numId w:val="1012"/>
+        </w:numPr>
+      </w:pPr>
+      <w:r>
+        <w:t xml:space="preserve">Custom functions for sparse precision matrices</w:t>
+      </w:r>
+    </w:p>
+    <w:p>
+      <w:pPr>
+        <w:pStyle w:val="Compact"/>
+        <w:numPr>
+          <w:ilvl w:val="1"/>
+          <w:numId w:val="1012"/>
+        </w:numPr>
+      </w:pPr>
+      <w:r>
+        <w:t xml:space="preserve">Efficient HMC sampling</w:t>
+      </w:r>
+    </w:p>
+    <w:p>
+      <w:pPr>
+        <w:pStyle w:val="FirstParagraph"/>
+      </w:pPr>
+      <w:r>
+        <w:t xml:space="preserve">This two-step approach provides a computationally tractable alternative to full MCMC for spatial extreme value models while maintaining proper uncertainty quantification through the entire inference pipeline.</w:t>
+      </w:r>
+    </w:p>
+    <w:bookmarkEnd w:id="24"/>
+    <w:bookmarkEnd w:id="25"/>
+    <w:bookmarkStart w:id="26" w:name="code-structure"/>
+    <w:p>
+      <w:pPr>
+        <w:pStyle w:val="Heading2"/>
+      </w:pPr>
+      <w:r>
+        <w:t xml:space="preserve">Code Structure</w:t>
+      </w:r>
+    </w:p>
+    <w:p>
+      <w:pPr>
+        <w:pStyle w:val="FirstParagraph"/>
+      </w:pPr>
+      <w:r>
+        <w:t xml:space="preserve">The package is organized into several key files:</w:t>
+      </w:r>
+    </w:p>
+    <w:p>
+      <w:pPr>
+        <w:pStyle w:val="Compact"/>
+        <w:numPr>
+          <w:ilvl w:val="0"/>
+          <w:numId w:val="1013"/>
         </w:numPr>
       </w:pPr>
       <w:r>
@@ -236,7 +1923,7 @@
         <w:pStyle w:val="Compact"/>
         <w:numPr>
           <w:ilvl w:val="0"/>
-          <w:numId w:val="1003"/>
+          <w:numId w:val="1013"/>
         </w:numPr>
       </w:pPr>
       <w:r>
@@ -252,9 +1939,9 @@
         <w:t xml:space="preserve">Implements the Smooth step using Stan</w:t>
       </w:r>
     </w:p>
-    <w:bookmarkEnd w:id="22"/>
-    <w:bookmarkEnd w:id="23"/>
-    <w:bookmarkStart w:id="27" w:name="max-step"/>
+    <w:bookmarkEnd w:id="26"/>
+    <w:bookmarkEnd w:id="27"/>
+    <w:bookmarkStart w:id="31" w:name="max-step"/>
     <w:p>
       <w:pPr>
         <w:pStyle w:val="Heading1"/>
@@ -271,7 +1958,7 @@
         <w:t xml:space="preserve">The Max step involves computing location-wise maximum likelihood estimates (MLEs) for the GEV model parameters while accounting for spatial dependence through a Matérn-like Gaussian copula structure.</w:t>
       </w:r>
     </w:p>
-    <w:bookmarkStart w:id="24" w:name="data-structure-and-model-specification"/>
+    <w:bookmarkStart w:id="28" w:name="data-structure-and-model-specification"/>
     <w:p>
       <w:pPr>
         <w:pStyle w:val="Heading2"/>
@@ -330,7 +2017,7 @@
         <w:pStyle w:val="Compact"/>
         <w:numPr>
           <w:ilvl w:val="0"/>
-          <w:numId w:val="1004"/>
+          <w:numId w:val="1014"/>
         </w:numPr>
       </w:pPr>
       <w:r>
@@ -396,7 +2083,7 @@
         <w:pStyle w:val="Compact"/>
         <w:numPr>
           <w:ilvl w:val="0"/>
-          <w:numId w:val="1004"/>
+          <w:numId w:val="1014"/>
         </w:numPr>
       </w:pPr>
       <w:r>
@@ -469,7 +2156,7 @@
       <w:pPr>
         <w:numPr>
           <w:ilvl w:val="0"/>
-          <w:numId w:val="1005"/>
+          <w:numId w:val="1015"/>
         </w:numPr>
       </w:pPr>
       <w:r>
@@ -596,7 +2283,7 @@
       <w:pPr>
         <w:numPr>
           <w:ilvl w:val="0"/>
-          <w:numId w:val="1005"/>
+          <w:numId w:val="1015"/>
         </w:numPr>
       </w:pPr>
       <w:r>
@@ -607,7 +2294,7 @@
         <w:t xml:space="preserve">Spatial dependence</w:t>
       </w:r>
       <w:r>
-        <w:t xml:space="preserve">: The dependence structure is captured by transforming the observations to standard normal using the probability integral transform:</w:t>
+        <w:t xml:space="preserve">: The dependence structure is captured by transforming the observations to standard normal using the prowbability integral transform:</w:t>
       </w:r>
     </w:p>
     <w:p>
@@ -837,7 +2524,7 @@
       <w:pPr>
         <w:numPr>
           <w:ilvl w:val="0"/>
-          <w:numId w:val="1005"/>
+          <w:numId w:val="1015"/>
         </w:numPr>
       </w:pPr>
       <w:r>
@@ -1018,7 +2705,7 @@
         <w:pStyle w:val="Compact"/>
         <w:numPr>
           <w:ilvl w:val="1"/>
-          <w:numId w:val="1006"/>
+          <w:numId w:val="1016"/>
         </w:numPr>
       </w:pPr>
       <m:oMath>
@@ -1047,7 +2734,7 @@
         <w:pStyle w:val="Compact"/>
         <w:numPr>
           <w:ilvl w:val="1"/>
-          <w:numId w:val="1006"/>
+          <w:numId w:val="1016"/>
         </w:numPr>
       </w:pPr>
       <m:oMath>
@@ -1070,7 +2757,7 @@
         <w:pStyle w:val="Compact"/>
         <w:numPr>
           <w:ilvl w:val="1"/>
-          <w:numId w:val="1006"/>
+          <w:numId w:val="1016"/>
         </w:numPr>
       </w:pPr>
       <m:oMath>
@@ -1090,15 +2777,15 @@
         <w:pStyle w:val="Compact"/>
         <w:numPr>
           <w:ilvl w:val="1"/>
-          <w:numId w:val="1006"/>
+          <w:numId w:val="1016"/>
         </w:numPr>
       </w:pPr>
       <w:r>
         <w:t xml:space="preserve">The matrix is scaled to ensure unit marginal variances</w:t>
       </w:r>
     </w:p>
-    <w:bookmarkEnd w:id="24"/>
-    <w:bookmarkStart w:id="25" w:name="log-likelihood-function"/>
+    <w:bookmarkEnd w:id="28"/>
+    <w:bookmarkStart w:id="29" w:name="log-likelihood-function"/>
     <w:p>
       <w:pPr>
         <w:pStyle w:val="Heading2"/>
@@ -1376,7 +3063,7 @@
       <w:pPr>
         <w:numPr>
           <w:ilvl w:val="0"/>
-          <w:numId w:val="1007"/>
+          <w:numId w:val="1017"/>
         </w:numPr>
       </w:pPr>
       <w:r>
@@ -1647,7 +3334,7 @@
       <w:pPr>
         <w:numPr>
           <w:ilvl w:val="0"/>
-          <w:numId w:val="1007"/>
+          <w:numId w:val="1017"/>
         </w:numPr>
       </w:pPr>
       <w:r>
@@ -1835,8 +3522,8 @@
         <w:t xml:space="preserve">where the last term accounts for the standard normal margins.</w:t>
       </w:r>
     </w:p>
-    <w:bookmarkEnd w:id="25"/>
-    <w:bookmarkStart w:id="26" w:name="implementation-details"/>
+    <w:bookmarkEnd w:id="29"/>
+    <w:bookmarkStart w:id="30" w:name="implementation-details"/>
     <w:p>
       <w:pPr>
         <w:pStyle w:val="Heading2"/>
@@ -1857,7 +3544,7 @@
       <w:pPr>
         <w:numPr>
           <w:ilvl w:val="0"/>
-          <w:numId w:val="1008"/>
+          <w:numId w:val="1018"/>
         </w:numPr>
       </w:pPr>
       <w:r>
@@ -1999,7 +3686,7 @@
       <w:pPr>
         <w:numPr>
           <w:ilvl w:val="0"/>
-          <w:numId w:val="1008"/>
+          <w:numId w:val="1018"/>
         </w:numPr>
       </w:pPr>
       <w:r>
@@ -2079,7 +3766,7 @@
       <w:pPr>
         <w:numPr>
           <w:ilvl w:val="0"/>
-          <w:numId w:val="1008"/>
+          <w:numId w:val="1018"/>
         </w:numPr>
       </w:pPr>
       <w:r>
@@ -2100,7 +3787,7 @@
       <w:pPr>
         <w:numPr>
           <w:ilvl w:val="0"/>
-          <w:numId w:val="1008"/>
+          <w:numId w:val="1018"/>
         </w:numPr>
       </w:pPr>
       <w:r>
@@ -2117,9 +3804,9 @@
         <w:t xml:space="preserve">(using autodiff’s reverse mode) for accurate gradient and Hessian computation</w:t>
       </w:r>
     </w:p>
-    <w:bookmarkEnd w:id="26"/>
-    <w:bookmarkEnd w:id="27"/>
-    <w:bookmarkStart w:id="34" w:name="smooth-step"/>
+    <w:bookmarkEnd w:id="30"/>
+    <w:bookmarkEnd w:id="31"/>
+    <w:bookmarkStart w:id="38" w:name="smooth-step"/>
     <w:p>
       <w:pPr>
         <w:pStyle w:val="Heading1"/>
@@ -2136,7 +3823,7 @@
         <w:t xml:space="preserve">The Smooth step performs Bayesian inference on the latent parameter fields using the maximum likelihood estimates from the Max step as noisy observations. We implement this using Stan’s efficient Hamiltonian Monte Carlo sampler with a BYM2 (Besag-York-Mollié) spatial model.</w:t>
       </w:r>
     </w:p>
-    <w:bookmarkStart w:id="32" w:name="model-structure"/>
+    <w:bookmarkStart w:id="36" w:name="model-structure"/>
     <w:p>
       <w:pPr>
         <w:pStyle w:val="Heading2"/>
@@ -2486,7 +4173,7 @@
         <w:t xml:space="preserve">represent the transformed GEV parameters.</w:t>
       </w:r>
     </w:p>
-    <w:bookmarkStart w:id="28" w:name="spatial-random-effects"/>
+    <w:bookmarkStart w:id="32" w:name="spatial-random-effects"/>
     <w:p>
       <w:pPr>
         <w:pStyle w:val="Heading3"/>
@@ -2670,10 +4357,45 @@
                 <m:sup>
                   <m:r>
                     <m:rPr>
-                      <m:nor/>
                       <m:sty m:val="p"/>
                     </m:rPr>
-                    <m:t>spatial</m:t>
+                    <m:t>s</m:t>
+                  </m:r>
+                  <m:r>
+                    <m:rPr>
+                      <m:sty m:val="p"/>
+                    </m:rPr>
+                    <m:t>p</m:t>
+                  </m:r>
+                  <m:r>
+                    <m:rPr>
+                      <m:sty m:val="p"/>
+                    </m:rPr>
+                    <m:t>a</m:t>
+                  </m:r>
+                  <m:r>
+                    <m:rPr>
+                      <m:sty m:val="p"/>
+                    </m:rPr>
+                    <m:t>t</m:t>
+                  </m:r>
+                  <m:r>
+                    <m:rPr>
+                      <m:sty m:val="p"/>
+                    </m:rPr>
+                    <m:t>i</m:t>
+                  </m:r>
+                  <m:r>
+                    <m:rPr>
+                      <m:sty m:val="p"/>
+                    </m:rPr>
+                    <m:t>a</m:t>
+                  </m:r>
+                  <m:r>
+                    <m:rPr>
+                      <m:sty m:val="p"/>
+                    </m:rPr>
+                    <m:t>l</m:t>
                   </m:r>
                 </m:sup>
               </m:sSubSup>
@@ -2726,10 +4448,39 @@
                 <m:sup>
                   <m:r>
                     <m:rPr>
-                      <m:nor/>
                       <m:sty m:val="p"/>
                     </m:rPr>
-                    <m:t>random</m:t>
+                    <m:t>r</m:t>
+                  </m:r>
+                  <m:r>
+                    <m:rPr>
+                      <m:sty m:val="p"/>
+                    </m:rPr>
+                    <m:t>a</m:t>
+                  </m:r>
+                  <m:r>
+                    <m:rPr>
+                      <m:sty m:val="p"/>
+                    </m:rPr>
+                    <m:t>n</m:t>
+                  </m:r>
+                  <m:r>
+                    <m:rPr>
+                      <m:sty m:val="p"/>
+                    </m:rPr>
+                    <m:t>d</m:t>
+                  </m:r>
+                  <m:r>
+                    <m:rPr>
+                      <m:sty m:val="p"/>
+                    </m:rPr>
+                    <m:t>o</m:t>
+                  </m:r>
+                  <m:r>
+                    <m:rPr>
+                      <m:sty m:val="p"/>
+                    </m:rPr>
+                    <m:t>m</m:t>
                   </m:r>
                 </m:sup>
               </m:sSubSup>
@@ -2751,7 +4502,7 @@
         <w:pStyle w:val="Compact"/>
         <w:numPr>
           <w:ilvl w:val="0"/>
-          <w:numId w:val="1009"/>
+          <w:numId w:val="1019"/>
         </w:numPr>
       </w:pPr>
       <m:oMath>
@@ -2780,7 +4531,7 @@
         <w:pStyle w:val="Compact"/>
         <w:numPr>
           <w:ilvl w:val="0"/>
-          <w:numId w:val="1009"/>
+          <w:numId w:val="1019"/>
         </w:numPr>
       </w:pPr>
       <m:oMath>
@@ -2818,7 +4569,7 @@
         <w:pStyle w:val="Compact"/>
         <w:numPr>
           <w:ilvl w:val="0"/>
-          <w:numId w:val="1009"/>
+          <w:numId w:val="1019"/>
         </w:numPr>
       </w:pPr>
       <m:oMath>
@@ -2875,7 +4626,7 @@
         <w:pStyle w:val="Compact"/>
         <w:numPr>
           <w:ilvl w:val="0"/>
-          <w:numId w:val="1009"/>
+          <w:numId w:val="1019"/>
         </w:numPr>
       </w:pPr>
       <m:oMath>
@@ -2895,7 +4646,7 @@
         <w:pStyle w:val="Compact"/>
         <w:numPr>
           <w:ilvl w:val="0"/>
-          <w:numId w:val="1009"/>
+          <w:numId w:val="1019"/>
         </w:numPr>
       </w:pPr>
       <m:oMath>
@@ -2913,10 +4664,45 @@
           <m:sup>
             <m:r>
               <m:rPr>
-                <m:nor/>
                 <m:sty m:val="p"/>
               </m:rPr>
-              <m:t>spatial</m:t>
+              <m:t>s</m:t>
+            </m:r>
+            <m:r>
+              <m:rPr>
+                <m:sty m:val="p"/>
+              </m:rPr>
+              <m:t>p</m:t>
+            </m:r>
+            <m:r>
+              <m:rPr>
+                <m:sty m:val="p"/>
+              </m:rPr>
+              <m:t>a</m:t>
+            </m:r>
+            <m:r>
+              <m:rPr>
+                <m:sty m:val="p"/>
+              </m:rPr>
+              <m:t>t</m:t>
+            </m:r>
+            <m:r>
+              <m:rPr>
+                <m:sty m:val="p"/>
+              </m:rPr>
+              <m:t>i</m:t>
+            </m:r>
+            <m:r>
+              <m:rPr>
+                <m:sty m:val="p"/>
+              </m:rPr>
+              <m:t>a</m:t>
+            </m:r>
+            <m:r>
+              <m:rPr>
+                <m:sty m:val="p"/>
+              </m:rPr>
+              <m:t>l</m:t>
             </m:r>
           </m:sup>
         </m:sSubSup>
@@ -2933,7 +4719,7 @@
         <w:pStyle w:val="Compact"/>
         <w:numPr>
           <w:ilvl w:val="0"/>
-          <w:numId w:val="1009"/>
+          <w:numId w:val="1019"/>
         </w:numPr>
       </w:pPr>
       <m:oMath>
@@ -2951,10 +4737,39 @@
           <m:sup>
             <m:r>
               <m:rPr>
-                <m:nor/>
                 <m:sty m:val="p"/>
               </m:rPr>
-              <m:t>random</m:t>
+              <m:t>r</m:t>
+            </m:r>
+            <m:r>
+              <m:rPr>
+                <m:sty m:val="p"/>
+              </m:rPr>
+              <m:t>a</m:t>
+            </m:r>
+            <m:r>
+              <m:rPr>
+                <m:sty m:val="p"/>
+              </m:rPr>
+              <m:t>n</m:t>
+            </m:r>
+            <m:r>
+              <m:rPr>
+                <m:sty m:val="p"/>
+              </m:rPr>
+              <m:t>d</m:t>
+            </m:r>
+            <m:r>
+              <m:rPr>
+                <m:sty m:val="p"/>
+              </m:rPr>
+              <m:t>o</m:t>
+            </m:r>
+            <m:r>
+              <m:rPr>
+                <m:sty m:val="p"/>
+              </m:rPr>
+              <m:t>m</m:t>
             </m:r>
           </m:sup>
         </m:sSubSup>
@@ -3001,8 +4816,8 @@
         <w:t xml:space="preserve">represents unstructured random effects</w:t>
       </w:r>
     </w:p>
-    <w:bookmarkEnd w:id="28"/>
-    <w:bookmarkStart w:id="29" w:name="icar-prior-specification"/>
+    <w:bookmarkEnd w:id="32"/>
+    <w:bookmarkStart w:id="33" w:name="icar-prior-specification"/>
     <w:p>
       <w:pPr>
         <w:pStyle w:val="Heading3"/>
@@ -3036,10 +4851,45 @@
           <m:sup>
             <m:r>
               <m:rPr>
-                <m:nor/>
                 <m:sty m:val="p"/>
               </m:rPr>
-              <m:t>spatial</m:t>
+              <m:t>s</m:t>
+            </m:r>
+            <m:r>
+              <m:rPr>
+                <m:sty m:val="p"/>
+              </m:rPr>
+              <m:t>p</m:t>
+            </m:r>
+            <m:r>
+              <m:rPr>
+                <m:sty m:val="p"/>
+              </m:rPr>
+              <m:t>a</m:t>
+            </m:r>
+            <m:r>
+              <m:rPr>
+                <m:sty m:val="p"/>
+              </m:rPr>
+              <m:t>t</m:t>
+            </m:r>
+            <m:r>
+              <m:rPr>
+                <m:sty m:val="p"/>
+              </m:rPr>
+              <m:t>i</m:t>
+            </m:r>
+            <m:r>
+              <m:rPr>
+                <m:sty m:val="p"/>
+              </m:rPr>
+              <m:t>a</m:t>
+            </m:r>
+            <m:r>
+              <m:rPr>
+                <m:sty m:val="p"/>
+              </m:rPr>
+              <m:t>l</m:t>
             </m:r>
           </m:sup>
         </m:sSubSup>
@@ -3083,10 +4933,45 @@
             <m:sup>
               <m:r>
                 <m:rPr>
-                  <m:nor/>
                   <m:sty m:val="p"/>
                 </m:rPr>
-                <m:t>spatial</m:t>
+                <m:t>s</m:t>
+              </m:r>
+              <m:r>
+                <m:rPr>
+                  <m:sty m:val="p"/>
+                </m:rPr>
+                <m:t>p</m:t>
+              </m:r>
+              <m:r>
+                <m:rPr>
+                  <m:sty m:val="p"/>
+                </m:rPr>
+                <m:t>a</m:t>
+              </m:r>
+              <m:r>
+                <m:rPr>
+                  <m:sty m:val="p"/>
+                </m:rPr>
+                <m:t>t</m:t>
+              </m:r>
+              <m:r>
+                <m:rPr>
+                  <m:sty m:val="p"/>
+                </m:rPr>
+                <m:t>i</m:t>
+              </m:r>
+              <m:r>
+                <m:rPr>
+                  <m:sty m:val="p"/>
+                </m:rPr>
+                <m:t>a</m:t>
+              </m:r>
+              <m:r>
+                <m:rPr>
+                  <m:sty m:val="p"/>
+                </m:rPr>
+                <m:t>l</m:t>
               </m:r>
             </m:sup>
           </m:sSubSup>
@@ -3125,10 +5010,45 @@
             <m:sup>
               <m:r>
                 <m:rPr>
-                  <m:nor/>
                   <m:sty m:val="p"/>
                 </m:rPr>
-                <m:t>spatial</m:t>
+                <m:t>s</m:t>
+              </m:r>
+              <m:r>
+                <m:rPr>
+                  <m:sty m:val="p"/>
+                </m:rPr>
+                <m:t>p</m:t>
+              </m:r>
+              <m:r>
+                <m:rPr>
+                  <m:sty m:val="p"/>
+                </m:rPr>
+                <m:t>a</m:t>
+              </m:r>
+              <m:r>
+                <m:rPr>
+                  <m:sty m:val="p"/>
+                </m:rPr>
+                <m:t>t</m:t>
+              </m:r>
+              <m:r>
+                <m:rPr>
+                  <m:sty m:val="p"/>
+                </m:rPr>
+                <m:t>i</m:t>
+              </m:r>
+              <m:r>
+                <m:rPr>
+                  <m:sty m:val="p"/>
+                </m:rPr>
+                <m:t>a</m:t>
+              </m:r>
+              <m:r>
+                <m:rPr>
+                  <m:sty m:val="p"/>
+                </m:rPr>
+                <m:t>l</m:t>
               </m:r>
             </m:sup>
           </m:sSubSup>
@@ -3227,10 +5147,45 @@
                     <m:sup>
                       <m:r>
                         <m:rPr>
-                          <m:nor/>
                           <m:sty m:val="p"/>
                         </m:rPr>
-                        <m:t>spatial</m:t>
+                        <m:t>s</m:t>
+                      </m:r>
+                      <m:r>
+                        <m:rPr>
+                          <m:sty m:val="p"/>
+                        </m:rPr>
+                        <m:t>p</m:t>
+                      </m:r>
+                      <m:r>
+                        <m:rPr>
+                          <m:sty m:val="p"/>
+                        </m:rPr>
+                        <m:t>a</m:t>
+                      </m:r>
+                      <m:r>
+                        <m:rPr>
+                          <m:sty m:val="p"/>
+                        </m:rPr>
+                        <m:t>t</m:t>
+                      </m:r>
+                      <m:r>
+                        <m:rPr>
+                          <m:sty m:val="p"/>
+                        </m:rPr>
+                        <m:t>i</m:t>
+                      </m:r>
+                      <m:r>
+                        <m:rPr>
+                          <m:sty m:val="p"/>
+                        </m:rPr>
+                        <m:t>a</m:t>
+                      </m:r>
+                      <m:r>
+                        <m:rPr>
+                          <m:sty m:val="p"/>
+                        </m:rPr>
+                        <m:t>l</m:t>
                       </m:r>
                     </m:sup>
                   </m:sSubSup>
@@ -3398,10 +5353,45 @@
                 <m:sup>
                   <m:r>
                     <m:rPr>
-                      <m:nor/>
                       <m:sty m:val="p"/>
                     </m:rPr>
-                    <m:t>spatial</m:t>
+                    <m:t>s</m:t>
+                  </m:r>
+                  <m:r>
+                    <m:rPr>
+                      <m:sty m:val="p"/>
+                    </m:rPr>
+                    <m:t>p</m:t>
+                  </m:r>
+                  <m:r>
+                    <m:rPr>
+                      <m:sty m:val="p"/>
+                    </m:rPr>
+                    <m:t>a</m:t>
+                  </m:r>
+                  <m:r>
+                    <m:rPr>
+                      <m:sty m:val="p"/>
+                    </m:rPr>
+                    <m:t>t</m:t>
+                  </m:r>
+                  <m:r>
+                    <m:rPr>
+                      <m:sty m:val="p"/>
+                    </m:rPr>
+                    <m:t>i</m:t>
+                  </m:r>
+                  <m:r>
+                    <m:rPr>
+                      <m:sty m:val="p"/>
+                    </m:rPr>
+                    <m:t>a</m:t>
+                  </m:r>
+                  <m:r>
+                    <m:rPr>
+                      <m:sty m:val="p"/>
+                    </m:rPr>
+                    <m:t>l</m:t>
                   </m:r>
                 </m:sup>
               </m:sSubSup>
@@ -3508,10 +5498,45 @@
                             <m:sup>
                               <m:r>
                                 <m:rPr>
-                                  <m:nor/>
                                   <m:sty m:val="p"/>
                                 </m:rPr>
-                                <m:t>spatial</m:t>
+                                <m:t>s</m:t>
+                              </m:r>
+                              <m:r>
+                                <m:rPr>
+                                  <m:sty m:val="p"/>
+                                </m:rPr>
+                                <m:t>p</m:t>
+                              </m:r>
+                              <m:r>
+                                <m:rPr>
+                                  <m:sty m:val="p"/>
+                                </m:rPr>
+                                <m:t>a</m:t>
+                              </m:r>
+                              <m:r>
+                                <m:rPr>
+                                  <m:sty m:val="p"/>
+                                </m:rPr>
+                                <m:t>t</m:t>
+                              </m:r>
+                              <m:r>
+                                <m:rPr>
+                                  <m:sty m:val="p"/>
+                                </m:rPr>
+                                <m:t>i</m:t>
+                              </m:r>
+                              <m:r>
+                                <m:rPr>
+                                  <m:sty m:val="p"/>
+                                </m:rPr>
+                                <m:t>a</m:t>
+                              </m:r>
+                              <m:r>
+                                <m:rPr>
+                                  <m:sty m:val="p"/>
+                                </m:rPr>
+                                <m:t>l</m:t>
                               </m:r>
                             </m:sup>
                           </m:sSubSup>
@@ -3544,10 +5569,45 @@
                             <m:sup>
                               <m:r>
                                 <m:rPr>
-                                  <m:nor/>
                                   <m:sty m:val="p"/>
                                 </m:rPr>
-                                <m:t>spatial</m:t>
+                                <m:t>s</m:t>
+                              </m:r>
+                              <m:r>
+                                <m:rPr>
+                                  <m:sty m:val="p"/>
+                                </m:rPr>
+                                <m:t>p</m:t>
+                              </m:r>
+                              <m:r>
+                                <m:rPr>
+                                  <m:sty m:val="p"/>
+                                </m:rPr>
+                                <m:t>a</m:t>
+                              </m:r>
+                              <m:r>
+                                <m:rPr>
+                                  <m:sty m:val="p"/>
+                                </m:rPr>
+                                <m:t>t</m:t>
+                              </m:r>
+                              <m:r>
+                                <m:rPr>
+                                  <m:sty m:val="p"/>
+                                </m:rPr>
+                                <m:t>i</m:t>
+                              </m:r>
+                              <m:r>
+                                <m:rPr>
+                                  <m:sty m:val="p"/>
+                                </m:rPr>
+                                <m:t>a</m:t>
+                              </m:r>
+                              <m:r>
+                                <m:rPr>
+                                  <m:sty m:val="p"/>
+                                </m:rPr>
+                                <m:t>l</m:t>
                               </m:r>
                             </m:sup>
                           </m:sSubSup>
@@ -3619,10 +5679,45 @@
               <m:sup>
                 <m:r>
                   <m:rPr>
-                    <m:nor/>
                     <m:sty m:val="p"/>
                   </m:rPr>
-                  <m:t>spatial</m:t>
+                  <m:t>s</m:t>
+                </m:r>
+                <m:r>
+                  <m:rPr>
+                    <m:sty m:val="p"/>
+                  </m:rPr>
+                  <m:t>p</m:t>
+                </m:r>
+                <m:r>
+                  <m:rPr>
+                    <m:sty m:val="p"/>
+                  </m:rPr>
+                  <m:t>a</m:t>
+                </m:r>
+                <m:r>
+                  <m:rPr>
+                    <m:sty m:val="p"/>
+                  </m:rPr>
+                  <m:t>t</m:t>
+                </m:r>
+                <m:r>
+                  <m:rPr>
+                    <m:sty m:val="p"/>
+                  </m:rPr>
+                  <m:t>i</m:t>
+                </m:r>
+                <m:r>
+                  <m:rPr>
+                    <m:sty m:val="p"/>
+                  </m:rPr>
+                  <m:t>a</m:t>
+                </m:r>
+                <m:r>
+                  <m:rPr>
+                    <m:sty m:val="p"/>
+                  </m:rPr>
+                  <m:t>l</m:t>
                 </m:r>
               </m:sup>
             </m:sSubSup>
@@ -3671,8 +5766,8 @@
         <w:t xml:space="preserve">.</w:t>
       </w:r>
     </w:p>
-    <w:bookmarkEnd w:id="29"/>
-    <w:bookmarkStart w:id="30" w:name="observation-model"/>
+    <w:bookmarkEnd w:id="33"/>
+    <w:bookmarkStart w:id="34" w:name="observation-model"/>
     <w:p>
       <w:pPr>
         <w:pStyle w:val="Heading3"/>
@@ -3817,7 +5912,7 @@
         <w:pStyle w:val="Compact"/>
         <w:numPr>
           <w:ilvl w:val="0"/>
-          <w:numId w:val="1010"/>
+          <w:numId w:val="1020"/>
         </w:numPr>
       </w:pPr>
       <w:r>
@@ -3884,7 +5979,7 @@
         <w:pStyle w:val="Compact"/>
         <w:numPr>
           <w:ilvl w:val="0"/>
-          <w:numId w:val="1010"/>
+          <w:numId w:val="1020"/>
         </w:numPr>
       </w:pPr>
       <w:r>
@@ -3910,7 +6005,7 @@
         <w:pStyle w:val="Compact"/>
         <w:numPr>
           <w:ilvl w:val="0"/>
-          <w:numId w:val="1010"/>
+          <w:numId w:val="1020"/>
         </w:numPr>
       </w:pPr>
       <w:r>
@@ -4136,8 +6231,8 @@
         <w:t xml:space="preserve">using the sparse Cholesky representation</w:t>
       </w:r>
     </w:p>
-    <w:bookmarkEnd w:id="30"/>
-    <w:bookmarkStart w:id="31" w:name="prior-distributions"/>
+    <w:bookmarkEnd w:id="34"/>
+    <w:bookmarkStart w:id="35" w:name="prior-distributions"/>
     <w:p>
       <w:pPr>
         <w:pStyle w:val="Heading3"/>
@@ -4206,10 +6301,69 @@
                 </m:r>
                 <m:r>
                   <m:rPr>
-                    <m:nor/>
                     <m:sty m:val="p"/>
                   </m:rPr>
-                  <m:t>Exponential</m:t>
+                  <m:t>E</m:t>
+                </m:r>
+                <m:r>
+                  <m:rPr>
+                    <m:sty m:val="p"/>
+                  </m:rPr>
+                  <m:t>x</m:t>
+                </m:r>
+                <m:r>
+                  <m:rPr>
+                    <m:sty m:val="p"/>
+                  </m:rPr>
+                  <m:t>p</m:t>
+                </m:r>
+                <m:r>
+                  <m:rPr>
+                    <m:sty m:val="p"/>
+                  </m:rPr>
+                  <m:t>o</m:t>
+                </m:r>
+                <m:r>
+                  <m:rPr>
+                    <m:sty m:val="p"/>
+                  </m:rPr>
+                  <m:t>n</m:t>
+                </m:r>
+                <m:r>
+                  <m:rPr>
+                    <m:sty m:val="p"/>
+                  </m:rPr>
+                  <m:t>e</m:t>
+                </m:r>
+                <m:r>
+                  <m:rPr>
+                    <m:sty m:val="p"/>
+                  </m:rPr>
+                  <m:t>n</m:t>
+                </m:r>
+                <m:r>
+                  <m:rPr>
+                    <m:sty m:val="p"/>
+                  </m:rPr>
+                  <m:t>t</m:t>
+                </m:r>
+                <m:r>
+                  <m:rPr>
+                    <m:sty m:val="p"/>
+                  </m:rPr>
+                  <m:t>i</m:t>
+                </m:r>
+                <m:r>
+                  <m:rPr>
+                    <m:sty m:val="p"/>
+                  </m:rPr>
+                  <m:t>a</m:t>
+                </m:r>
+                <m:r>
+                  <m:rPr>
+                    <m:sty m:val="p"/>
+                  </m:rPr>
+                  <m:t>l</m:t>
                 </m:r>
                 <m:d>
                   <m:dPr>
@@ -4250,10 +6404,27 @@
                 </m:r>
                 <m:r>
                   <m:rPr>
-                    <m:nor/>
                     <m:sty m:val="p"/>
                   </m:rPr>
-                  <m:t>Beta</m:t>
+                  <m:t>B</m:t>
+                </m:r>
+                <m:r>
+                  <m:rPr>
+                    <m:sty m:val="p"/>
+                  </m:rPr>
+                  <m:t>e</m:t>
+                </m:r>
+                <m:r>
+                  <m:rPr>
+                    <m:sty m:val="p"/>
+                  </m:rPr>
+                  <m:t>t</m:t>
+                </m:r>
+                <m:r>
+                  <m:rPr>
+                    <m:sty m:val="p"/>
+                  </m:rPr>
+                  <m:t>a</m:t>
                 </m:r>
                 <m:d>
                   <m:dPr>
@@ -4303,10 +6474,27 @@
                 </m:r>
                 <m:r>
                   <m:rPr>
-                    <m:nor/>
                     <m:sty m:val="p"/>
                   </m:rPr>
-                  <m:t>flat</m:t>
+                  <m:t>f</m:t>
+                </m:r>
+                <m:r>
+                  <m:rPr>
+                    <m:sty m:val="p"/>
+                  </m:rPr>
+                  <m:t>l</m:t>
+                </m:r>
+                <m:r>
+                  <m:rPr>
+                    <m:sty m:val="p"/>
+                  </m:rPr>
+                  <m:t>a</m:t>
+                </m:r>
+                <m:r>
+                  <m:rPr>
+                    <m:sty m:val="p"/>
+                  </m:rPr>
+                  <m:t>t</m:t>
                 </m:r>
               </m:e>
             </m:mr>
@@ -4379,9 +6567,9 @@
         <w:t xml:space="preserve">allows the data to determine the balance between spatial and unstructured variation.</w:t>
       </w:r>
     </w:p>
-    <w:bookmarkEnd w:id="31"/>
-    <w:bookmarkEnd w:id="32"/>
-    <w:bookmarkStart w:id="33" w:name="posterior-inference"/>
+    <w:bookmarkEnd w:id="35"/>
+    <w:bookmarkEnd w:id="36"/>
+    <w:bookmarkStart w:id="37" w:name="posterior-inference"/>
     <w:p>
       <w:pPr>
         <w:pStyle w:val="Heading2"/>
@@ -4403,7 +6591,7 @@
         <w:pStyle w:val="Compact"/>
         <w:numPr>
           <w:ilvl w:val="0"/>
-          <w:numId w:val="1011"/>
+          <w:numId w:val="1021"/>
         </w:numPr>
       </w:pPr>
       <w:r>
@@ -4423,7 +6611,7 @@
         <w:pStyle w:val="Compact"/>
         <w:numPr>
           <w:ilvl w:val="0"/>
-          <w:numId w:val="1011"/>
+          <w:numId w:val="1021"/>
         </w:numPr>
       </w:pPr>
       <w:r>
@@ -4492,7 +6680,7 @@
         <w:pStyle w:val="Compact"/>
         <w:numPr>
           <w:ilvl w:val="0"/>
-          <w:numId w:val="1011"/>
+          <w:numId w:val="1021"/>
         </w:numPr>
       </w:pPr>
       <w:r>
@@ -4516,10 +6704,45 @@
           <m:sup>
             <m:r>
               <m:rPr>
-                <m:nor/>
                 <m:sty m:val="p"/>
               </m:rPr>
-              <m:t>spatial</m:t>
+              <m:t>s</m:t>
+            </m:r>
+            <m:r>
+              <m:rPr>
+                <m:sty m:val="p"/>
+              </m:rPr>
+              <m:t>p</m:t>
+            </m:r>
+            <m:r>
+              <m:rPr>
+                <m:sty m:val="p"/>
+              </m:rPr>
+              <m:t>a</m:t>
+            </m:r>
+            <m:r>
+              <m:rPr>
+                <m:sty m:val="p"/>
+              </m:rPr>
+              <m:t>t</m:t>
+            </m:r>
+            <m:r>
+              <m:rPr>
+                <m:sty m:val="p"/>
+              </m:rPr>
+              <m:t>i</m:t>
+            </m:r>
+            <m:r>
+              <m:rPr>
+                <m:sty m:val="p"/>
+              </m:rPr>
+              <m:t>a</m:t>
+            </m:r>
+            <m:r>
+              <m:rPr>
+                <m:sty m:val="p"/>
+              </m:rPr>
+              <m:t>l</m:t>
             </m:r>
           </m:sup>
         </m:sSubSup>
@@ -4548,17 +6771,46 @@
           <m:sup>
             <m:r>
               <m:rPr>
-                <m:nor/>
                 <m:sty m:val="p"/>
               </m:rPr>
-              <m:t>random</m:t>
+              <m:t>r</m:t>
+            </m:r>
+            <m:r>
+              <m:rPr>
+                <m:sty m:val="p"/>
+              </m:rPr>
+              <m:t>a</m:t>
+            </m:r>
+            <m:r>
+              <m:rPr>
+                <m:sty m:val="p"/>
+              </m:rPr>
+              <m:t>n</m:t>
+            </m:r>
+            <m:r>
+              <m:rPr>
+                <m:sty m:val="p"/>
+              </m:rPr>
+              <m:t>d</m:t>
+            </m:r>
+            <m:r>
+              <m:rPr>
+                <m:sty m:val="p"/>
+              </m:rPr>
+              <m:t>o</m:t>
+            </m:r>
+            <m:r>
+              <m:rPr>
+                <m:sty m:val="p"/>
+              </m:rPr>
+              <m:t>m</m:t>
             </m:r>
           </m:sup>
         </m:sSubSup>
       </m:oMath>
     </w:p>
-    <w:bookmarkEnd w:id="33"/>
-    <w:bookmarkEnd w:id="34"/>
+    <w:bookmarkEnd w:id="37"/>
+    <w:bookmarkEnd w:id="38"/>
     <w:sectPr/>
   </w:body>
 </w:document>
@@ -4853,6 +7105,91 @@
       </w:pPr>
     </w:lvl>
   </w:abstractNum>
+  <w:abstractNum w:abstractNumId="99711">
+    <w:nsid w:val="00A99711"/>
+    <w:multiLevelType w:val="multilevel"/>
+    <w:lvl w:ilvl="0">
+      <w:start w:val="1"/>
+      <w:numFmt w:val="lowerLetter"/>
+      <w:lvlText w:val="%1."/>
+      <w:lvlJc w:val="left"/>
+      <w:pPr>
+        <w:ind w:left="720" w:hanging="360"/>
+      </w:pPr>
+    </w:lvl>
+    <w:lvl w:ilvl="1">
+      <w:start w:val="1"/>
+      <w:numFmt w:val="lowerLetter"/>
+      <w:lvlText w:val="%2."/>
+      <w:lvlJc w:val="left"/>
+      <w:pPr>
+        <w:ind w:left="1440" w:hanging="360"/>
+      </w:pPr>
+    </w:lvl>
+    <w:lvl w:ilvl="2">
+      <w:start w:val="1"/>
+      <w:numFmt w:val="lowerLetter"/>
+      <w:lvlText w:val="%3."/>
+      <w:lvlJc w:val="left"/>
+      <w:pPr>
+        <w:ind w:left="2160" w:hanging="360"/>
+      </w:pPr>
+    </w:lvl>
+    <w:lvl w:ilvl="3">
+      <w:start w:val="1"/>
+      <w:numFmt w:val="lowerLetter"/>
+      <w:lvlText w:val="%4."/>
+      <w:lvlJc w:val="left"/>
+      <w:pPr>
+        <w:ind w:left="2880" w:hanging="360"/>
+      </w:pPr>
+    </w:lvl>
+    <w:lvl w:ilvl="4">
+      <w:start w:val="1"/>
+      <w:numFmt w:val="lowerLetter"/>
+      <w:lvlText w:val="%5."/>
+      <w:lvlJc w:val="left"/>
+      <w:pPr>
+        <w:ind w:left="3600" w:hanging="360"/>
+      </w:pPr>
+    </w:lvl>
+    <w:lvl w:ilvl="5">
+      <w:start w:val="1"/>
+      <w:numFmt w:val="lowerLetter"/>
+      <w:lvlText w:val="%6."/>
+      <w:lvlJc w:val="left"/>
+      <w:pPr>
+        <w:ind w:left="4320" w:hanging="360"/>
+      </w:pPr>
+    </w:lvl>
+    <w:lvl w:ilvl="6">
+      <w:start w:val="1"/>
+      <w:numFmt w:val="lowerLetter"/>
+      <w:lvlText w:val="%7."/>
+      <w:lvlJc w:val="left"/>
+      <w:pPr>
+        <w:ind w:left="5040" w:hanging="360"/>
+      </w:pPr>
+    </w:lvl>
+    <w:lvl w:ilvl="7">
+      <w:start w:val="1"/>
+      <w:numFmt w:val="lowerLetter"/>
+      <w:lvlText w:val="%8."/>
+      <w:lvlJc w:val="left"/>
+      <w:pPr>
+        <w:ind w:left="5760" w:hanging="360"/>
+      </w:pPr>
+    </w:lvl>
+    <w:lvl w:ilvl="8">
+      <w:start w:val="1"/>
+      <w:numFmt w:val="lowerLetter"/>
+      <w:lvlText w:val="%9."/>
+      <w:lvlJc w:val="left"/>
+      <w:pPr>
+        <w:ind w:left="6480" w:hanging="360"/>
+      </w:pPr>
+    </w:lvl>
+  </w:abstractNum>
   <w:num w:numId="1000">
     <w:abstractNumId w:val="990"/>
   </w:num>
@@ -4923,7 +7260,7 @@
     <w:abstractNumId w:val="991"/>
   </w:num>
   <w:num w:numId="1005">
-    <w:abstractNumId w:val="99411"/>
+    <w:abstractNumId w:val="99711"/>
     <w:lvlOverride w:ilvl="0">
       <w:startOverride w:val="1"/>
     </w:lvlOverride>
@@ -4956,6 +7293,39 @@
     <w:abstractNumId w:val="991"/>
   </w:num>
   <w:num w:numId="1007">
+    <w:abstractNumId w:val="991"/>
+  </w:num>
+  <w:num w:numId="1008">
+    <w:abstractNumId w:val="99711"/>
+    <w:lvlOverride w:ilvl="0">
+      <w:startOverride w:val="1"/>
+    </w:lvlOverride>
+    <w:lvlOverride w:ilvl="1">
+      <w:startOverride w:val="1"/>
+    </w:lvlOverride>
+    <w:lvlOverride w:ilvl="2">
+      <w:startOverride w:val="1"/>
+    </w:lvlOverride>
+    <w:lvlOverride w:ilvl="3">
+      <w:startOverride w:val="1"/>
+    </w:lvlOverride>
+    <w:lvlOverride w:ilvl="4">
+      <w:startOverride w:val="1"/>
+    </w:lvlOverride>
+    <w:lvlOverride w:ilvl="5">
+      <w:startOverride w:val="1"/>
+    </w:lvlOverride>
+    <w:lvlOverride w:ilvl="6">
+      <w:startOverride w:val="1"/>
+    </w:lvlOverride>
+    <w:lvlOverride w:ilvl="7">
+      <w:startOverride w:val="1"/>
+    </w:lvlOverride>
+    <w:lvlOverride w:ilvl="8">
+      <w:startOverride w:val="1"/>
+    </w:lvlOverride>
+  </w:num>
+  <w:num w:numId="1009">
     <w:abstractNumId w:val="99411"/>
     <w:lvlOverride w:ilvl="0">
       <w:startOverride w:val="1"/>
@@ -4984,39 +7354,6 @@
     <w:lvlOverride w:ilvl="8">
       <w:startOverride w:val="1"/>
     </w:lvlOverride>
-  </w:num>
-  <w:num w:numId="1008">
-    <w:abstractNumId w:val="99411"/>
-    <w:lvlOverride w:ilvl="0">
-      <w:startOverride w:val="1"/>
-    </w:lvlOverride>
-    <w:lvlOverride w:ilvl="1">
-      <w:startOverride w:val="1"/>
-    </w:lvlOverride>
-    <w:lvlOverride w:ilvl="2">
-      <w:startOverride w:val="1"/>
-    </w:lvlOverride>
-    <w:lvlOverride w:ilvl="3">
-      <w:startOverride w:val="1"/>
-    </w:lvlOverride>
-    <w:lvlOverride w:ilvl="4">
-      <w:startOverride w:val="1"/>
-    </w:lvlOverride>
-    <w:lvlOverride w:ilvl="5">
-      <w:startOverride w:val="1"/>
-    </w:lvlOverride>
-    <w:lvlOverride w:ilvl="6">
-      <w:startOverride w:val="1"/>
-    </w:lvlOverride>
-    <w:lvlOverride w:ilvl="7">
-      <w:startOverride w:val="1"/>
-    </w:lvlOverride>
-    <w:lvlOverride w:ilvl="8">
-      <w:startOverride w:val="1"/>
-    </w:lvlOverride>
-  </w:num>
-  <w:num w:numId="1009">
-    <w:abstractNumId w:val="991"/>
   </w:num>
   <w:num w:numId="1010">
     <w:abstractNumId w:val="99411"/>
@@ -5049,6 +7386,171 @@
     </w:lvlOverride>
   </w:num>
   <w:num w:numId="1011">
+    <w:abstractNumId w:val="991"/>
+  </w:num>
+  <w:num w:numId="1012">
+    <w:abstractNumId w:val="991"/>
+  </w:num>
+  <w:num w:numId="1013">
+    <w:abstractNumId w:val="99411"/>
+    <w:lvlOverride w:ilvl="0">
+      <w:startOverride w:val="1"/>
+    </w:lvlOverride>
+    <w:lvlOverride w:ilvl="1">
+      <w:startOverride w:val="1"/>
+    </w:lvlOverride>
+    <w:lvlOverride w:ilvl="2">
+      <w:startOverride w:val="1"/>
+    </w:lvlOverride>
+    <w:lvlOverride w:ilvl="3">
+      <w:startOverride w:val="1"/>
+    </w:lvlOverride>
+    <w:lvlOverride w:ilvl="4">
+      <w:startOverride w:val="1"/>
+    </w:lvlOverride>
+    <w:lvlOverride w:ilvl="5">
+      <w:startOverride w:val="1"/>
+    </w:lvlOverride>
+    <w:lvlOverride w:ilvl="6">
+      <w:startOverride w:val="1"/>
+    </w:lvlOverride>
+    <w:lvlOverride w:ilvl="7">
+      <w:startOverride w:val="1"/>
+    </w:lvlOverride>
+    <w:lvlOverride w:ilvl="8">
+      <w:startOverride w:val="1"/>
+    </w:lvlOverride>
+  </w:num>
+  <w:num w:numId="1014">
+    <w:abstractNumId w:val="991"/>
+  </w:num>
+  <w:num w:numId="1015">
+    <w:abstractNumId w:val="99411"/>
+    <w:lvlOverride w:ilvl="0">
+      <w:startOverride w:val="1"/>
+    </w:lvlOverride>
+    <w:lvlOverride w:ilvl="1">
+      <w:startOverride w:val="1"/>
+    </w:lvlOverride>
+    <w:lvlOverride w:ilvl="2">
+      <w:startOverride w:val="1"/>
+    </w:lvlOverride>
+    <w:lvlOverride w:ilvl="3">
+      <w:startOverride w:val="1"/>
+    </w:lvlOverride>
+    <w:lvlOverride w:ilvl="4">
+      <w:startOverride w:val="1"/>
+    </w:lvlOverride>
+    <w:lvlOverride w:ilvl="5">
+      <w:startOverride w:val="1"/>
+    </w:lvlOverride>
+    <w:lvlOverride w:ilvl="6">
+      <w:startOverride w:val="1"/>
+    </w:lvlOverride>
+    <w:lvlOverride w:ilvl="7">
+      <w:startOverride w:val="1"/>
+    </w:lvlOverride>
+    <w:lvlOverride w:ilvl="8">
+      <w:startOverride w:val="1"/>
+    </w:lvlOverride>
+  </w:num>
+  <w:num w:numId="1016">
+    <w:abstractNumId w:val="991"/>
+  </w:num>
+  <w:num w:numId="1017">
+    <w:abstractNumId w:val="99411"/>
+    <w:lvlOverride w:ilvl="0">
+      <w:startOverride w:val="1"/>
+    </w:lvlOverride>
+    <w:lvlOverride w:ilvl="1">
+      <w:startOverride w:val="1"/>
+    </w:lvlOverride>
+    <w:lvlOverride w:ilvl="2">
+      <w:startOverride w:val="1"/>
+    </w:lvlOverride>
+    <w:lvlOverride w:ilvl="3">
+      <w:startOverride w:val="1"/>
+    </w:lvlOverride>
+    <w:lvlOverride w:ilvl="4">
+      <w:startOverride w:val="1"/>
+    </w:lvlOverride>
+    <w:lvlOverride w:ilvl="5">
+      <w:startOverride w:val="1"/>
+    </w:lvlOverride>
+    <w:lvlOverride w:ilvl="6">
+      <w:startOverride w:val="1"/>
+    </w:lvlOverride>
+    <w:lvlOverride w:ilvl="7">
+      <w:startOverride w:val="1"/>
+    </w:lvlOverride>
+    <w:lvlOverride w:ilvl="8">
+      <w:startOverride w:val="1"/>
+    </w:lvlOverride>
+  </w:num>
+  <w:num w:numId="1018">
+    <w:abstractNumId w:val="99411"/>
+    <w:lvlOverride w:ilvl="0">
+      <w:startOverride w:val="1"/>
+    </w:lvlOverride>
+    <w:lvlOverride w:ilvl="1">
+      <w:startOverride w:val="1"/>
+    </w:lvlOverride>
+    <w:lvlOverride w:ilvl="2">
+      <w:startOverride w:val="1"/>
+    </w:lvlOverride>
+    <w:lvlOverride w:ilvl="3">
+      <w:startOverride w:val="1"/>
+    </w:lvlOverride>
+    <w:lvlOverride w:ilvl="4">
+      <w:startOverride w:val="1"/>
+    </w:lvlOverride>
+    <w:lvlOverride w:ilvl="5">
+      <w:startOverride w:val="1"/>
+    </w:lvlOverride>
+    <w:lvlOverride w:ilvl="6">
+      <w:startOverride w:val="1"/>
+    </w:lvlOverride>
+    <w:lvlOverride w:ilvl="7">
+      <w:startOverride w:val="1"/>
+    </w:lvlOverride>
+    <w:lvlOverride w:ilvl="8">
+      <w:startOverride w:val="1"/>
+    </w:lvlOverride>
+  </w:num>
+  <w:num w:numId="1019">
+    <w:abstractNumId w:val="991"/>
+  </w:num>
+  <w:num w:numId="1020">
+    <w:abstractNumId w:val="99411"/>
+    <w:lvlOverride w:ilvl="0">
+      <w:startOverride w:val="1"/>
+    </w:lvlOverride>
+    <w:lvlOverride w:ilvl="1">
+      <w:startOverride w:val="1"/>
+    </w:lvlOverride>
+    <w:lvlOverride w:ilvl="2">
+      <w:startOverride w:val="1"/>
+    </w:lvlOverride>
+    <w:lvlOverride w:ilvl="3">
+      <w:startOverride w:val="1"/>
+    </w:lvlOverride>
+    <w:lvlOverride w:ilvl="4">
+      <w:startOverride w:val="1"/>
+    </w:lvlOverride>
+    <w:lvlOverride w:ilvl="5">
+      <w:startOverride w:val="1"/>
+    </w:lvlOverride>
+    <w:lvlOverride w:ilvl="6">
+      <w:startOverride w:val="1"/>
+    </w:lvlOverride>
+    <w:lvlOverride w:ilvl="7">
+      <w:startOverride w:val="1"/>
+    </w:lvlOverride>
+    <w:lvlOverride w:ilvl="8">
+      <w:startOverride w:val="1"/>
+    </w:lvlOverride>
+  </w:num>
+  <w:num w:numId="1021">
     <w:abstractNumId w:val="99411"/>
     <w:lvlOverride w:ilvl="0">
       <w:startOverride w:val="1"/>

</xml_diff>